<commit_message>
Add all project files and demo
</commit_message>
<xml_diff>
--- a/Dog_Breed_Detector project details.docx
+++ b/Dog_Breed_Detector project details.docx
@@ -1,33 +1,16 @@
 
 <file path=word/document.xml><?xml version="1.0" encoding="utf-8"?>
-<w:document xmlns:wpc="http://schemas.microsoft.com/office/word/2010/wordprocessingCanvas" xmlns:cx="http://schemas.microsoft.com/office/drawing/2014/chartex" xmlns:cx1="http://schemas.microsoft.com/office/drawing/2015/9/8/chartex" xmlns:cx2="http://schemas.microsoft.com/office/drawing/2015/10/21/chartex" xmlns:cx3="http://schemas.microsoft.com/office/drawing/2016/5/9/chartex" xmlns:cx4="http://schemas.microsoft.com/office/drawing/2016/5/10/chartex" xmlns:cx5="http://schemas.microsoft.com/office/drawing/2016/5/11/chartex" xmlns:cx6="http://schemas.microsoft.com/office/drawing/2016/5/12/chartex" xmlns:cx7="http://schemas.microsoft.com/office/drawing/2016/5/13/chartex" xmlns:cx8="http://schemas.microsoft.com/office/drawing/2016/5/14/chartex" xmlns:mc="http://schemas.openxmlformats.org/markup-compatibility/2006" xmlns:aink="http://schemas.microsoft.com/office/drawing/2016/ink" xmlns:am3d="http://schemas.microsoft.com/office/drawing/2017/model3d" xmlns:o="urn:schemas-microsoft-com:office:office" xmlns:oel="http://schemas.microsoft.com/office/2019/extlst" xmlns:r="http://schemas.openxmlformats.org/officeDocument/2006/relationships" xmlns:m="http://schemas.openxmlformats.org/officeDocument/2006/math" xmlns:v="urn:schemas-microsoft-com:vml" xmlns:wp14="http://schemas.microsoft.com/office/word/2010/wordprocessingDrawing" xmlns:wp="http://schemas.openxmlformats.org/drawingml/2006/wordprocessingDrawing" xmlns:w10="urn:schemas-microsoft-com:office:word" xmlns:w="http://schemas.openxmlformats.org/wordprocessingml/2006/main" xmlns:w14="http://schemas.microsoft.com/office/word/2010/wordml" xmlns:w15="http://schemas.microsoft.com/office/word/2012/wordml" xmlns:w16cex="http://schemas.microsoft.com/office/word/2018/wordml/cex" xmlns:w16cid="http://schemas.microsoft.com/office/word/2016/wordml/cid" xmlns:w16="http://schemas.microsoft.com/office/word/2018/wordml" xmlns:w16sdtdh="http://schemas.microsoft.com/office/word/2020/wordml/sdtdatahash" xmlns:w16se="http://schemas.microsoft.com/office/word/2015/wordml/symex" xmlns:wpg="http://schemas.microsoft.com/office/word/2010/wordprocessingGroup" xmlns:wpi="http://schemas.microsoft.com/office/word/2010/wordprocessingInk" xmlns:wne="http://schemas.microsoft.com/office/word/2006/wordml" xmlns:wps="http://schemas.microsoft.com/office/word/2010/wordprocessingShape" mc:Ignorable="w14 w15 w16se w16cid w16 w16cex w16sdtdh wp14">
+<w:document xmlns:wpc="http://schemas.microsoft.com/office/word/2010/wordprocessingCanvas" xmlns:cx="http://schemas.microsoft.com/office/drawing/2014/chartex" xmlns:cx1="http://schemas.microsoft.com/office/drawing/2015/9/8/chartex" xmlns:cx2="http://schemas.microsoft.com/office/drawing/2015/10/21/chartex" xmlns:cx3="http://schemas.microsoft.com/office/drawing/2016/5/9/chartex" xmlns:cx4="http://schemas.microsoft.com/office/drawing/2016/5/10/chartex" xmlns:cx5="http://schemas.microsoft.com/office/drawing/2016/5/11/chartex" xmlns:cx6="http://schemas.microsoft.com/office/drawing/2016/5/12/chartex" xmlns:cx7="http://schemas.microsoft.com/office/drawing/2016/5/13/chartex" xmlns:cx8="http://schemas.microsoft.com/office/drawing/2016/5/14/chartex" xmlns:mc="http://schemas.openxmlformats.org/markup-compatibility/2006" xmlns:aink="http://schemas.microsoft.com/office/drawing/2016/ink" xmlns:am3d="http://schemas.microsoft.com/office/drawing/2017/model3d" xmlns:o="urn:schemas-microsoft-com:office:office" xmlns:oel="http://schemas.microsoft.com/office/2019/extlst" xmlns:r="http://schemas.openxmlformats.org/officeDocument/2006/relationships" xmlns:m="http://schemas.openxmlformats.org/officeDocument/2006/math" xmlns:v="urn:schemas-microsoft-com:vml" xmlns:wp14="http://schemas.microsoft.com/office/word/2010/wordprocessingDrawing" xmlns:wp="http://schemas.openxmlformats.org/drawingml/2006/wordprocessingDrawing" xmlns:w10="urn:schemas-microsoft-com:office:word" xmlns:w="http://schemas.openxmlformats.org/wordprocessingml/2006/main" xmlns:w14="http://schemas.microsoft.com/office/word/2010/wordml" xmlns:w15="http://schemas.microsoft.com/office/word/2012/wordml" xmlns:w16cex="http://schemas.microsoft.com/office/word/2018/wordml/cex" xmlns:w16cid="http://schemas.microsoft.com/office/word/2016/wordml/cid" xmlns:w16="http://schemas.microsoft.com/office/word/2018/wordml" xmlns:w16du="http://schemas.microsoft.com/office/word/2023/wordml/word16du" xmlns:w16sdtdh="http://schemas.microsoft.com/office/word/2020/wordml/sdtdatahash" xmlns:w16sdtfl="http://schemas.microsoft.com/office/word/2024/wordml/sdtformatlock" xmlns:w16se="http://schemas.microsoft.com/office/word/2015/wordml/symex" xmlns:wpg="http://schemas.microsoft.com/office/word/2010/wordprocessingGroup" xmlns:wpi="http://schemas.microsoft.com/office/word/2010/wordprocessingInk" xmlns:wne="http://schemas.microsoft.com/office/word/2006/wordml" xmlns:wps="http://schemas.microsoft.com/office/word/2010/wordprocessingShape" mc:Ignorable="w14 w15 w16se w16cid w16 w16cex w16sdtdh w16sdtfl w16du wp14">
   <w:body>
     <w:p>
       <w:pPr>
-        <w:pStyle w:val="Heading1"/>
-        <w:rPr>
-          <w:rFonts w:eastAsia="Times New Roman"/>
-        </w:rPr>
-      </w:pPr>
-      <w:r>
-        <w:rPr>
-          <w:rFonts w:eastAsia="Times New Roman"/>
-        </w:rPr>
-        <w:t xml:space="preserve">Design Document </w:t>
-      </w:r>
-    </w:p>
-    <w:p>
-      <w:pPr>
-        <w:pStyle w:val="Heading1"/>
-        <w:rPr>
-          <w:rFonts w:eastAsia="Times New Roman"/>
-        </w:rPr>
-      </w:pPr>
-      <w:r>
-        <w:rPr>
-          <w:rFonts w:eastAsia="Times New Roman"/>
-        </w:rPr>
-        <w:t>The benefits are:</w:t>
+        <w:pStyle w:val="NormalWeb"/>
+      </w:pPr>
+      <w:r>
+        <w:rPr>
+          <w:rStyle w:val="Strong"/>
+        </w:rPr>
+        <w:t>Section 1 - Project Description</w:t>
       </w:r>
     </w:p>
     <w:p>
@@ -38,355 +21,6 @@
         <w:rPr>
           <w:rStyle w:val="Emphasis"/>
         </w:rPr>
-        <w:t>Knowledge Transfer:</w:t>
-      </w:r>
-    </w:p>
-    <w:p>
-      <w:pPr>
-        <w:numPr>
-          <w:ilvl w:val="0"/>
-          <w:numId w:val="1"/>
-        </w:numPr>
-        <w:spacing w:before="100" w:beforeAutospacing="1" w:after="100" w:afterAutospacing="1"/>
-        <w:rPr>
-          <w:rFonts w:eastAsia="Times New Roman"/>
-        </w:rPr>
-      </w:pPr>
-      <w:r>
-        <w:rPr>
-          <w:rStyle w:val="Strong"/>
-          <w:rFonts w:eastAsia="Times New Roman"/>
-        </w:rPr>
-        <w:t xml:space="preserve">Mitigate the "Bus Factor": </w:t>
-      </w:r>
-      <w:r>
-        <w:rPr>
-          <w:rFonts w:eastAsia="Times New Roman"/>
-        </w:rPr>
-        <w:t>Ensures work continuity if a key member is unavailable.</w:t>
-      </w:r>
-    </w:p>
-    <w:p>
-      <w:pPr>
-        <w:numPr>
-          <w:ilvl w:val="0"/>
-          <w:numId w:val="1"/>
-        </w:numPr>
-        <w:spacing w:before="100" w:beforeAutospacing="1" w:after="100" w:afterAutospacing="1"/>
-        <w:rPr>
-          <w:rFonts w:eastAsia="Times New Roman"/>
-        </w:rPr>
-      </w:pPr>
-      <w:r>
-        <w:rPr>
-          <w:rStyle w:val="Strong"/>
-          <w:rFonts w:eastAsia="Times New Roman"/>
-        </w:rPr>
-        <w:t>Onboarding New Members:</w:t>
-      </w:r>
-      <w:r>
-        <w:rPr>
-          <w:rFonts w:eastAsia="Times New Roman"/>
-        </w:rPr>
-        <w:t xml:space="preserve"> Provides essential background for new team members.</w:t>
-      </w:r>
-    </w:p>
-    <w:p>
-      <w:pPr>
-        <w:pStyle w:val="NormalWeb"/>
-      </w:pPr>
-      <w:r>
-        <w:rPr>
-          <w:rStyle w:val="Emphasis"/>
-        </w:rPr>
-        <w:t>Learning and Development</w:t>
-      </w:r>
-    </w:p>
-    <w:p>
-      <w:pPr>
-        <w:numPr>
-          <w:ilvl w:val="0"/>
-          <w:numId w:val="2"/>
-        </w:numPr>
-        <w:spacing w:before="100" w:beforeAutospacing="1" w:after="100" w:afterAutospacing="1"/>
-        <w:rPr>
-          <w:rFonts w:eastAsia="Times New Roman"/>
-        </w:rPr>
-      </w:pPr>
-      <w:r>
-        <w:rPr>
-          <w:rStyle w:val="Strong"/>
-          <w:rFonts w:eastAsia="Times New Roman"/>
-        </w:rPr>
-        <w:t xml:space="preserve">Educational Resource: </w:t>
-      </w:r>
-      <w:r>
-        <w:rPr>
-          <w:rFonts w:eastAsia="Times New Roman"/>
-        </w:rPr>
-        <w:t>Serves as a learning tool for all team members.</w:t>
-      </w:r>
-    </w:p>
-    <w:p>
-      <w:pPr>
-        <w:numPr>
-          <w:ilvl w:val="0"/>
-          <w:numId w:val="2"/>
-        </w:numPr>
-        <w:spacing w:before="100" w:beforeAutospacing="1" w:after="100" w:afterAutospacing="1"/>
-        <w:rPr>
-          <w:rFonts w:eastAsia="Times New Roman"/>
-        </w:rPr>
-      </w:pPr>
-      <w:r>
-        <w:rPr>
-          <w:rStyle w:val="Strong"/>
-          <w:rFonts w:eastAsia="Times New Roman"/>
-        </w:rPr>
-        <w:t>Mentorship Opportunity:</w:t>
-      </w:r>
-      <w:r>
-        <w:rPr>
-          <w:rFonts w:eastAsia="Times New Roman"/>
-        </w:rPr>
-        <w:t xml:space="preserve"> Allows senior engineers to mentor less experienced team members.</w:t>
-      </w:r>
-    </w:p>
-    <w:p>
-      <w:pPr>
-        <w:pStyle w:val="NormalWeb"/>
-      </w:pPr>
-      <w:r>
-        <w:rPr>
-          <w:rStyle w:val="Emphasis"/>
-        </w:rPr>
-        <w:t>Clarity and Direction</w:t>
-      </w:r>
-    </w:p>
-    <w:p>
-      <w:pPr>
-        <w:numPr>
-          <w:ilvl w:val="0"/>
-          <w:numId w:val="3"/>
-        </w:numPr>
-        <w:spacing w:before="100" w:beforeAutospacing="1" w:after="100" w:afterAutospacing="1"/>
-        <w:rPr>
-          <w:rFonts w:eastAsia="Times New Roman"/>
-        </w:rPr>
-      </w:pPr>
-      <w:r>
-        <w:rPr>
-          <w:rStyle w:val="Strong"/>
-          <w:rFonts w:eastAsia="Times New Roman"/>
-        </w:rPr>
-        <w:t xml:space="preserve">Clear Plan: </w:t>
-      </w:r>
-      <w:r>
-        <w:rPr>
-          <w:rFonts w:eastAsia="Times New Roman"/>
-        </w:rPr>
-        <w:t>Reduces ambiguity with a well-defined project plan.</w:t>
-      </w:r>
-    </w:p>
-    <w:p>
-      <w:pPr>
-        <w:numPr>
-          <w:ilvl w:val="0"/>
-          <w:numId w:val="3"/>
-        </w:numPr>
-        <w:spacing w:before="100" w:beforeAutospacing="1" w:after="100" w:afterAutospacing="1"/>
-        <w:rPr>
-          <w:rFonts w:eastAsia="Times New Roman"/>
-        </w:rPr>
-      </w:pPr>
-      <w:r>
-        <w:rPr>
-          <w:rStyle w:val="Strong"/>
-          <w:rFonts w:eastAsia="Times New Roman"/>
-        </w:rPr>
-        <w:t xml:space="preserve">Defined Scope: </w:t>
-      </w:r>
-      <w:r>
-        <w:rPr>
-          <w:rFonts w:eastAsia="Times New Roman"/>
-        </w:rPr>
-        <w:t>Manages expectations.</w:t>
-      </w:r>
-    </w:p>
-    <w:p>
-      <w:pPr>
-        <w:numPr>
-          <w:ilvl w:val="0"/>
-          <w:numId w:val="3"/>
-        </w:numPr>
-        <w:spacing w:before="100" w:beforeAutospacing="1" w:after="100" w:afterAutospacing="1"/>
-        <w:rPr>
-          <w:rFonts w:eastAsia="Times New Roman"/>
-        </w:rPr>
-      </w:pPr>
-      <w:r>
-        <w:rPr>
-          <w:rStyle w:val="Strong"/>
-          <w:rFonts w:eastAsia="Times New Roman"/>
-        </w:rPr>
-        <w:t>Collaborative Input:</w:t>
-      </w:r>
-      <w:r>
-        <w:rPr>
-          <w:rFonts w:eastAsia="Times New Roman"/>
-        </w:rPr>
-        <w:t xml:space="preserve"> Encourages team input, addressing ideas and concerns early.</w:t>
-      </w:r>
-    </w:p>
-    <w:p>
-      <w:pPr>
-        <w:pStyle w:val="NormalWeb"/>
-      </w:pPr>
-      <w:r>
-        <w:rPr>
-          <w:rStyle w:val="Emphasis"/>
-        </w:rPr>
-        <w:t>Documentation</w:t>
-      </w:r>
-    </w:p>
-    <w:p>
-      <w:pPr>
-        <w:numPr>
-          <w:ilvl w:val="0"/>
-          <w:numId w:val="4"/>
-        </w:numPr>
-        <w:spacing w:before="100" w:beforeAutospacing="1" w:after="100" w:afterAutospacing="1"/>
-        <w:rPr>
-          <w:rFonts w:eastAsia="Times New Roman"/>
-        </w:rPr>
-      </w:pPr>
-      <w:r>
-        <w:rPr>
-          <w:rStyle w:val="Strong"/>
-          <w:rFonts w:eastAsia="Times New Roman"/>
-        </w:rPr>
-        <w:t>Reference Material</w:t>
-      </w:r>
-    </w:p>
-    <w:p>
-      <w:pPr>
-        <w:numPr>
-          <w:ilvl w:val="0"/>
-          <w:numId w:val="4"/>
-        </w:numPr>
-        <w:spacing w:before="100" w:beforeAutospacing="1" w:after="100" w:afterAutospacing="1"/>
-        <w:rPr>
-          <w:rFonts w:eastAsia="Times New Roman"/>
-        </w:rPr>
-      </w:pPr>
-      <w:r>
-        <w:rPr>
-          <w:rStyle w:val="Strong"/>
-          <w:rFonts w:eastAsia="Times New Roman"/>
-        </w:rPr>
-        <w:t>Historical Record:</w:t>
-      </w:r>
-      <w:r>
-        <w:rPr>
-          <w:rFonts w:eastAsia="Times New Roman"/>
-        </w:rPr>
-        <w:t xml:space="preserve"> Keeps a record of decisions, scope changes, and design rationale.</w:t>
-      </w:r>
-    </w:p>
-    <w:p>
-      <w:pPr>
-        <w:pStyle w:val="NormalWeb"/>
-      </w:pPr>
-      <w:r>
-        <w:rPr>
-          <w:rStyle w:val="Emphasis"/>
-        </w:rPr>
-        <w:t>Feedback Loop</w:t>
-      </w:r>
-    </w:p>
-    <w:p>
-      <w:pPr>
-        <w:numPr>
-          <w:ilvl w:val="0"/>
-          <w:numId w:val="5"/>
-        </w:numPr>
-        <w:spacing w:before="100" w:beforeAutospacing="1" w:after="100" w:afterAutospacing="1"/>
-        <w:rPr>
-          <w:rFonts w:eastAsia="Times New Roman"/>
-        </w:rPr>
-      </w:pPr>
-      <w:r>
-        <w:rPr>
-          <w:rStyle w:val="Strong"/>
-          <w:rFonts w:eastAsia="Times New Roman"/>
-        </w:rPr>
-        <w:t xml:space="preserve">Early Feedback: </w:t>
-      </w:r>
-      <w:r>
-        <w:rPr>
-          <w:rFonts w:eastAsia="Times New Roman"/>
-        </w:rPr>
-        <w:t>Enables early feedback from stakeholders and team members.</w:t>
-      </w:r>
-    </w:p>
-    <w:p>
-      <w:pPr>
-        <w:numPr>
-          <w:ilvl w:val="0"/>
-          <w:numId w:val="5"/>
-        </w:numPr>
-        <w:spacing w:before="100" w:beforeAutospacing="1" w:after="100" w:afterAutospacing="1"/>
-        <w:rPr>
-          <w:rFonts w:eastAsia="Times New Roman"/>
-        </w:rPr>
-      </w:pPr>
-      <w:r>
-        <w:rPr>
-          <w:rStyle w:val="Strong"/>
-          <w:rFonts w:eastAsia="Times New Roman"/>
-        </w:rPr>
-        <w:t xml:space="preserve">Risk Mitigation: </w:t>
-      </w:r>
-      <w:r>
-        <w:rPr>
-          <w:rFonts w:eastAsia="Times New Roman"/>
-        </w:rPr>
-        <w:t>Identifies potential risks and strategies early in the process.</w:t>
-      </w:r>
-    </w:p>
-    <w:p>
-      <w:pPr>
-        <w:pStyle w:val="Heading1"/>
-        <w:rPr>
-          <w:rFonts w:eastAsia="Times New Roman"/>
-        </w:rPr>
-      </w:pPr>
-      <w:r>
-        <w:rPr>
-          <w:rFonts w:eastAsia="Times New Roman"/>
-        </w:rPr>
-        <w:t>The Design Document Template:</w:t>
-      </w:r>
-    </w:p>
-    <w:p>
-      <w:pPr>
-        <w:pStyle w:val="NormalWeb"/>
-      </w:pPr>
-      <w:r>
-        <w:rPr>
-          <w:rStyle w:val="Strong"/>
-        </w:rPr>
-        <w:t>Section 1 - Project Description</w:t>
-      </w:r>
-    </w:p>
-    <w:p>
-      <w:pPr>
-        <w:pStyle w:val="NormalWeb"/>
-      </w:pPr>
-      <w:r>
-        <w:rPr>
-          <w:rStyle w:val="Emphasis"/>
-        </w:rPr>
         <w:t>1.1 Project</w:t>
       </w:r>
     </w:p>
@@ -397,25 +31,6 @@
       <w:r>
         <w:t xml:space="preserve">Dog Breed Detector </w:t>
       </w:r>
-    </w:p>
-    <w:p>
-      <w:pPr>
-        <w:pStyle w:val="NormalWeb"/>
-      </w:pPr>
-      <w:r>
-        <w:rPr>
-          <w:rStyle w:val="Emphasis"/>
-        </w:rPr>
-        <w:t>1.2 Description</w:t>
-      </w:r>
-    </w:p>
-    <w:p>
-      <w:pPr>
-        <w:pStyle w:val="NormalWeb"/>
-        <w:rPr>
-          <w:rStyle w:val="Emphasis"/>
-        </w:rPr>
-      </w:pPr>
     </w:p>
     <w:p>
       <w:pPr>
@@ -429,10 +44,25 @@
       <w:r>
         <w:rPr>
           <w:rStyle w:val="Emphasis"/>
+        </w:rPr>
+        <w:t>1.2 Description</w:t>
+      </w:r>
+    </w:p>
+    <w:p>
+      <w:pPr>
+        <w:pStyle w:val="NormalWeb"/>
+        <w:rPr>
+          <w:rStyle w:val="Emphasis"/>
           <w:i w:val="0"/>
           <w:iCs w:val="0"/>
         </w:rPr>
-        <w:lastRenderedPageBreak/>
+      </w:pPr>
+      <w:r>
+        <w:rPr>
+          <w:rStyle w:val="Emphasis"/>
+          <w:i w:val="0"/>
+          <w:iCs w:val="0"/>
+        </w:rPr>
         <w:t xml:space="preserve">The </w:t>
       </w:r>
       <w:r>
@@ -483,25 +113,23 @@
           <w:i w:val="0"/>
           <w:iCs w:val="0"/>
         </w:rPr>
-        <w:t xml:space="preserve"> AWS </w:t>
-      </w:r>
-      <w:proofErr w:type="spellStart"/>
+        <w:t xml:space="preserve"> AWS Rekognition</w:t>
+      </w:r>
       <w:r>
         <w:rPr>
           <w:rStyle w:val="Emphasis"/>
           <w:i w:val="0"/>
           <w:iCs w:val="0"/>
         </w:rPr>
-        <w:t>Rekognition</w:t>
-      </w:r>
-      <w:proofErr w:type="spellEnd"/>
+        <w:t xml:space="preserve">. </w:t>
+      </w:r>
       <w:r>
         <w:rPr>
           <w:rStyle w:val="Emphasis"/>
           <w:i w:val="0"/>
           <w:iCs w:val="0"/>
         </w:rPr>
-        <w:t xml:space="preserve">. </w:t>
+        <w:t xml:space="preserve">Alongside breed names, the app </w:t>
       </w:r>
       <w:r>
         <w:rPr>
@@ -509,7 +137,7 @@
           <w:i w:val="0"/>
           <w:iCs w:val="0"/>
         </w:rPr>
-        <w:t xml:space="preserve">Alongside breed names, the app </w:t>
+        <w:t xml:space="preserve">also </w:t>
       </w:r>
       <w:r>
         <w:rPr>
@@ -517,98 +145,72 @@
           <w:i w:val="0"/>
           <w:iCs w:val="0"/>
         </w:rPr>
-        <w:t xml:space="preserve">also </w:t>
-      </w:r>
+        <w:t>provides fun bonus facts to educate the user.</w:t>
+      </w:r>
+    </w:p>
+    <w:p>
+      <w:pPr>
+        <w:pStyle w:val="NormalWeb"/>
+        <w:rPr>
+          <w:rStyle w:val="Strong"/>
+        </w:rPr>
+      </w:pPr>
+    </w:p>
+    <w:p>
+      <w:pPr>
+        <w:pStyle w:val="NormalWeb"/>
+      </w:pPr>
+      <w:r>
+        <w:rPr>
+          <w:rStyle w:val="Strong"/>
+        </w:rPr>
+        <w:t>Section 2 - Overview</w:t>
+      </w:r>
+    </w:p>
+    <w:p>
+      <w:pPr>
+        <w:pStyle w:val="NormalWeb"/>
+      </w:pPr>
+      <w:r>
+        <w:rPr>
+          <w:rStyle w:val="Emphasis"/>
+        </w:rPr>
+        <w:t>2.1 Purpose</w:t>
+      </w:r>
+    </w:p>
+    <w:p>
+      <w:pPr>
+        <w:pStyle w:val="NormalWeb"/>
+      </w:pPr>
+      <w:r>
+        <w:t>To make an easy-to-use, trustworthy application, which explains breed history for dogs of a mixed nature. This allows for easy background checks for rescued dogs and individuals looking to adopt.</w:t>
+      </w:r>
+    </w:p>
+    <w:p>
+      <w:pPr>
+        <w:pStyle w:val="NormalWeb"/>
+        <w:rPr>
+          <w:rStyle w:val="Emphasis"/>
+        </w:rPr>
+      </w:pPr>
+      <w:r>
+        <w:rPr>
+          <w:rStyle w:val="Emphasis"/>
+        </w:rPr>
+        <w:t>2.2 Scope</w:t>
+      </w:r>
+    </w:p>
+    <w:p>
+      <w:pPr>
+        <w:pStyle w:val="NormalWeb"/>
+      </w:pPr>
       <w:r>
         <w:rPr>
           <w:rStyle w:val="Emphasis"/>
           <w:i w:val="0"/>
           <w:iCs w:val="0"/>
         </w:rPr>
-        <w:t>provides fun bonus facts to educate the user.</w:t>
-      </w:r>
-    </w:p>
-    <w:p>
-      <w:pPr>
-        <w:pStyle w:val="NormalWeb"/>
-        <w:rPr>
-          <w:rStyle w:val="Strong"/>
-        </w:rPr>
-      </w:pPr>
-    </w:p>
-    <w:p>
-      <w:pPr>
-        <w:pStyle w:val="NormalWeb"/>
-      </w:pPr>
-      <w:r>
-        <w:rPr>
-          <w:rStyle w:val="Strong"/>
-        </w:rPr>
-        <w:t>Section 2 - Overview</w:t>
-      </w:r>
-    </w:p>
-    <w:p>
-      <w:pPr>
-        <w:pStyle w:val="NormalWeb"/>
-      </w:pPr>
-      <w:r>
-        <w:rPr>
-          <w:rStyle w:val="Emphasis"/>
-        </w:rPr>
-        <w:t>2.1 Purpose</w:t>
-      </w:r>
-    </w:p>
-    <w:p>
-      <w:pPr>
-        <w:pStyle w:val="NormalWeb"/>
-      </w:pPr>
-      <w:r>
-        <w:t>To make an easy-to-use, trustworthy application, which explains breed history for dogs of a mixed nature. This allows for easy background checks for rescued dogs and individuals looking to adopt.</w:t>
-      </w:r>
-    </w:p>
-    <w:p>
-      <w:pPr>
-        <w:pStyle w:val="NormalWeb"/>
-        <w:rPr>
-          <w:rStyle w:val="Emphasis"/>
-        </w:rPr>
-      </w:pPr>
-      <w:r>
-        <w:rPr>
-          <w:rStyle w:val="Emphasis"/>
-        </w:rPr>
-        <w:t>2.2 Scope</w:t>
-      </w:r>
-    </w:p>
-    <w:p>
-      <w:pPr>
-        <w:pStyle w:val="NormalWeb"/>
-      </w:pPr>
-      <w:r>
-        <w:rPr>
-          <w:rStyle w:val="Emphasis"/>
-          <w:i w:val="0"/>
-          <w:iCs w:val="0"/>
-        </w:rPr>
-        <w:t xml:space="preserve">Create an image generator that responds with all the data analyzed and collected using AWS services such as </w:t>
-      </w:r>
-      <w:proofErr w:type="spellStart"/>
-      <w:r>
-        <w:rPr>
-          <w:rStyle w:val="Emphasis"/>
-          <w:i w:val="0"/>
-          <w:iCs w:val="0"/>
-        </w:rPr>
-        <w:t>Rekognition</w:t>
-      </w:r>
-      <w:proofErr w:type="spellEnd"/>
-      <w:r>
-        <w:rPr>
-          <w:rStyle w:val="Emphasis"/>
-          <w:i w:val="0"/>
-          <w:iCs w:val="0"/>
-        </w:rPr>
-        <w:t>, S3 and IAM.</w:t>
+        <w:t>Create an image generator that responds with all the data analyzed and collected using AWS services such as Rekognition, S3 and IAM.</w:t>
       </w:r>
     </w:p>
     <w:p>
@@ -683,13 +285,8 @@
         <w:t>Image Processing</w:t>
       </w:r>
       <w:r>
-        <w:t xml:space="preserve">: AWS </w:t>
-      </w:r>
-      <w:proofErr w:type="spellStart"/>
-      <w:r>
-        <w:t>Rekognition</w:t>
-      </w:r>
-      <w:proofErr w:type="spellEnd"/>
+        <w:t>: AWS Rekognition</w:t>
+      </w:r>
     </w:p>
     <w:p>
       <w:pPr>
@@ -723,15 +320,7 @@
     </w:p>
     <w:p>
       <w:r>
-        <w:t xml:space="preserve">The user uploads a dog image, which is sent to the API Gateway, invoking a Lambda function. The function uses </w:t>
-      </w:r>
-      <w:proofErr w:type="spellStart"/>
-      <w:r>
-        <w:t>Rekognition</w:t>
-      </w:r>
-      <w:proofErr w:type="spellEnd"/>
-      <w:r>
-        <w:t xml:space="preserve"> to analyze the image and detect breed labels, then cross-references breed names with a JSON file hosted in S3 to retrieve a fun fact for each detected breed (if available). All detected breeds with a confidence </w:t>
+        <w:t xml:space="preserve">The user uploads a dog image, which is sent to the API Gateway, invoking a Lambda function. The function uses Rekognition to analyze the image and detect breed labels, then cross-references breed names with a JSON file hosted in S3 to retrieve a fun fact for each detected breed (if available). All detected breeds with a confidence </w:t>
       </w:r>
       <w:r>
         <w:t xml:space="preserve">above </w:t>
@@ -786,7 +375,6 @@
         <w:pStyle w:val="NormalWeb"/>
       </w:pPr>
       <w:r>
-        <w:lastRenderedPageBreak/>
         <w:t xml:space="preserve">| Field           | Type     | Description                              </w:t>
       </w:r>
     </w:p>
@@ -819,31 +407,15 @@
         <w:pStyle w:val="NormalWeb"/>
       </w:pPr>
       <w:r>
-        <w:t xml:space="preserve">| confidence      | float    | Confidence score from </w:t>
-      </w:r>
-      <w:proofErr w:type="spellStart"/>
-      <w:r>
-        <w:t>Rekognition</w:t>
-      </w:r>
-      <w:proofErr w:type="spellEnd"/>
-      <w:r>
-        <w:t xml:space="preserve">        </w:t>
-      </w:r>
-    </w:p>
-    <w:p>
-      <w:pPr>
-        <w:pStyle w:val="NormalWeb"/>
-      </w:pPr>
-      <w:r>
-        <w:t xml:space="preserve">| </w:t>
-      </w:r>
-      <w:proofErr w:type="spellStart"/>
-      <w:r>
-        <w:t>fun_fact</w:t>
-      </w:r>
-      <w:proofErr w:type="spellEnd"/>
-      <w:r>
-        <w:t xml:space="preserve">        | string   | Breed-specific trivia (if available)     </w:t>
+        <w:t xml:space="preserve">| confidence      | float    | Confidence score from Rekognition        </w:t>
+      </w:r>
+    </w:p>
+    <w:p>
+      <w:pPr>
+        <w:pStyle w:val="NormalWeb"/>
+      </w:pPr>
+      <w:r>
+        <w:t xml:space="preserve">| fun_fact        | string   | Breed-specific trivia (if available)     </w:t>
       </w:r>
     </w:p>
     <w:p>
@@ -893,15 +465,7 @@
         <w:t>S3 JSON File</w:t>
       </w:r>
       <w:r>
-        <w:t xml:space="preserve">: A structured object where each key is a dog </w:t>
-      </w:r>
-      <w:proofErr w:type="gramStart"/>
-      <w:r>
-        <w:t>breed</w:t>
-      </w:r>
-      <w:proofErr w:type="gramEnd"/>
-      <w:r>
-        <w:t xml:space="preserve"> and each value is a corresponding bonus fact.</w:t>
+        <w:t>: A structured object where each key is a dog breed and each value is a corresponding bonus fact.</w:t>
       </w:r>
     </w:p>
     <w:p>
@@ -962,23 +526,15 @@
         <w:pStyle w:val="NormalWeb"/>
       </w:pPr>
       <w:r>
+        <w:lastRenderedPageBreak/>
         <w:t>-</w:t>
       </w:r>
-      <w:proofErr w:type="spellStart"/>
       <w:r>
         <w:rPr>
           <w:b/>
           <w:bCs/>
         </w:rPr>
-        <w:t>Rekognition</w:t>
-      </w:r>
-      <w:proofErr w:type="spellEnd"/>
-      <w:r>
-        <w:rPr>
-          <w:b/>
-          <w:bCs/>
-        </w:rPr>
-        <w:t xml:space="preserve"> Response</w:t>
+        <w:t>Rekognition Response</w:t>
       </w:r>
       <w:r>
         <w:t>: Parsed to collect only label names with confidence &gt; 50%.</w:t>
@@ -1039,7 +595,6 @@
           <w:i w:val="0"/>
           <w:iCs w:val="0"/>
         </w:rPr>
-        <w:lastRenderedPageBreak/>
         <w:t>- White centered container with shadow and rounded edges</w:t>
       </w:r>
     </w:p>
@@ -1251,19 +806,7 @@
               <w:rPr>
                 <w:color w:val="1D1C1D"/>
               </w:rPr>
-              <w:t xml:space="preserve">Validate that the API accurately detects dog breeds and returns bonus </w:t>
-            </w:r>
-            <w:r>
-              <w:rPr>
-                <w:color w:val="1D1C1D"/>
-              </w:rPr>
-              <w:t>facts and</w:t>
-            </w:r>
-            <w:r>
-              <w:rPr>
-                <w:color w:val="1D1C1D"/>
-              </w:rPr>
-              <w:t xml:space="preserve"> ensure that the UI displays correct results under different inputs.</w:t>
+              <w:t>Validate that the API accurately detects dog breeds and returns bonus facts and ensure that the UI displays correct results under different inputs.</w:t>
             </w:r>
             <w:r>
               <w:rPr>
@@ -1395,16 +938,8 @@
               <w:rPr>
                 <w:color w:val="1D1C1D"/>
               </w:rPr>
-              <w:t xml:space="preserve">, </w:t>
-            </w:r>
-            <w:proofErr w:type="spellStart"/>
-            <w:r>
-              <w:rPr>
-                <w:color w:val="1D1C1D"/>
-              </w:rPr>
-              <w:t>Cloudwatch</w:t>
-            </w:r>
-            <w:proofErr w:type="spellEnd"/>
+              <w:t>, Cloudwatch</w:t>
+            </w:r>
             <w:r>
               <w:rPr>
                 <w:color w:val="1D1C1D"/>
@@ -1597,6 +1132,7 @@
                 <w:b/>
                 <w:bCs/>
               </w:rPr>
+              <w:lastRenderedPageBreak/>
               <w:t>Test Case</w:t>
             </w:r>
           </w:p>
@@ -1899,7 +1435,6 @@
               <w:pStyle w:val="NormalWeb"/>
             </w:pPr>
             <w:r>
-              <w:lastRenderedPageBreak/>
               <w:t>Unknown breed (not in JSON)</w:t>
             </w:r>
           </w:p>
@@ -1963,7 +1498,7 @@
       </w:pPr>
       <w:r>
         <w:pict w14:anchorId="2F664E55">
-          <v:rect id="_x0000_i1031" style="width:0;height:1.5pt" o:hralign="center" o:hrstd="t" o:hr="t" fillcolor="#a0a0a0" stroked="f"/>
+          <v:rect id="_x0000_i1025" style="width:0;height:1.5pt" o:hralign="center" o:hrstd="t" o:hr="t" fillcolor="#a0a0a0" stroked="f"/>
         </w:pict>
       </w:r>
     </w:p>
@@ -2657,7 +2192,7 @@
 </file>
 
 <file path=word/numbering.xml><?xml version="1.0" encoding="utf-8"?>
-<w:numbering xmlns:wpc="http://schemas.microsoft.com/office/word/2010/wordprocessingCanvas" xmlns:cx="http://schemas.microsoft.com/office/drawing/2014/chartex" xmlns:cx1="http://schemas.microsoft.com/office/drawing/2015/9/8/chartex" xmlns:cx2="http://schemas.microsoft.com/office/drawing/2015/10/21/chartex" xmlns:cx3="http://schemas.microsoft.com/office/drawing/2016/5/9/chartex" xmlns:cx4="http://schemas.microsoft.com/office/drawing/2016/5/10/chartex" xmlns:cx5="http://schemas.microsoft.com/office/drawing/2016/5/11/chartex" xmlns:cx6="http://schemas.microsoft.com/office/drawing/2016/5/12/chartex" xmlns:cx7="http://schemas.microsoft.com/office/drawing/2016/5/13/chartex" xmlns:cx8="http://schemas.microsoft.com/office/drawing/2016/5/14/chartex" xmlns:mc="http://schemas.openxmlformats.org/markup-compatibility/2006" xmlns:aink="http://schemas.microsoft.com/office/drawing/2016/ink" xmlns:am3d="http://schemas.microsoft.com/office/drawing/2017/model3d" xmlns:o="urn:schemas-microsoft-com:office:office" xmlns:oel="http://schemas.microsoft.com/office/2019/extlst" xmlns:r="http://schemas.openxmlformats.org/officeDocument/2006/relationships" xmlns:m="http://schemas.openxmlformats.org/officeDocument/2006/math" xmlns:v="urn:schemas-microsoft-com:vml" xmlns:wp14="http://schemas.microsoft.com/office/word/2010/wordprocessingDrawing" xmlns:wp="http://schemas.openxmlformats.org/drawingml/2006/wordprocessingDrawing" xmlns:w10="urn:schemas-microsoft-com:office:word" xmlns:w="http://schemas.openxmlformats.org/wordprocessingml/2006/main" xmlns:w14="http://schemas.microsoft.com/office/word/2010/wordml" xmlns:w15="http://schemas.microsoft.com/office/word/2012/wordml" xmlns:w16cex="http://schemas.microsoft.com/office/word/2018/wordml/cex" xmlns:w16cid="http://schemas.microsoft.com/office/word/2016/wordml/cid" xmlns:w16="http://schemas.microsoft.com/office/word/2018/wordml" xmlns:w16sdtdh="http://schemas.microsoft.com/office/word/2020/wordml/sdtdatahash" xmlns:w16se="http://schemas.microsoft.com/office/word/2015/wordml/symex" xmlns:wpg="http://schemas.microsoft.com/office/word/2010/wordprocessingGroup" xmlns:wpi="http://schemas.microsoft.com/office/word/2010/wordprocessingInk" xmlns:wne="http://schemas.microsoft.com/office/word/2006/wordml" xmlns:wps="http://schemas.microsoft.com/office/word/2010/wordprocessingShape" mc:Ignorable="w14 w15 w16se w16cid w16 w16cex w16sdtdh wp14">
+<w:numbering xmlns:wpc="http://schemas.microsoft.com/office/word/2010/wordprocessingCanvas" xmlns:cx="http://schemas.microsoft.com/office/drawing/2014/chartex" xmlns:cx1="http://schemas.microsoft.com/office/drawing/2015/9/8/chartex" xmlns:cx2="http://schemas.microsoft.com/office/drawing/2015/10/21/chartex" xmlns:cx3="http://schemas.microsoft.com/office/drawing/2016/5/9/chartex" xmlns:cx4="http://schemas.microsoft.com/office/drawing/2016/5/10/chartex" xmlns:cx5="http://schemas.microsoft.com/office/drawing/2016/5/11/chartex" xmlns:cx6="http://schemas.microsoft.com/office/drawing/2016/5/12/chartex" xmlns:cx7="http://schemas.microsoft.com/office/drawing/2016/5/13/chartex" xmlns:cx8="http://schemas.microsoft.com/office/drawing/2016/5/14/chartex" xmlns:mc="http://schemas.openxmlformats.org/markup-compatibility/2006" xmlns:aink="http://schemas.microsoft.com/office/drawing/2016/ink" xmlns:am3d="http://schemas.microsoft.com/office/drawing/2017/model3d" xmlns:o="urn:schemas-microsoft-com:office:office" xmlns:oel="http://schemas.microsoft.com/office/2019/extlst" xmlns:r="http://schemas.openxmlformats.org/officeDocument/2006/relationships" xmlns:m="http://schemas.openxmlformats.org/officeDocument/2006/math" xmlns:v="urn:schemas-microsoft-com:vml" xmlns:wp14="http://schemas.microsoft.com/office/word/2010/wordprocessingDrawing" xmlns:wp="http://schemas.openxmlformats.org/drawingml/2006/wordprocessingDrawing" xmlns:w10="urn:schemas-microsoft-com:office:word" xmlns:w="http://schemas.openxmlformats.org/wordprocessingml/2006/main" xmlns:w14="http://schemas.microsoft.com/office/word/2010/wordml" xmlns:w15="http://schemas.microsoft.com/office/word/2012/wordml" xmlns:w16cex="http://schemas.microsoft.com/office/word/2018/wordml/cex" xmlns:w16cid="http://schemas.microsoft.com/office/word/2016/wordml/cid" xmlns:w16="http://schemas.microsoft.com/office/word/2018/wordml" xmlns:w16du="http://schemas.microsoft.com/office/word/2023/wordml/word16du" xmlns:w16sdtdh="http://schemas.microsoft.com/office/word/2020/wordml/sdtdatahash" xmlns:w16sdtfl="http://schemas.microsoft.com/office/word/2024/wordml/sdtformatlock" xmlns:w16se="http://schemas.microsoft.com/office/word/2015/wordml/symex" xmlns:wpg="http://schemas.microsoft.com/office/word/2010/wordprocessingGroup" xmlns:wpi="http://schemas.microsoft.com/office/word/2010/wordprocessingInk" xmlns:wne="http://schemas.microsoft.com/office/word/2006/wordml" xmlns:wps="http://schemas.microsoft.com/office/word/2010/wordprocessingShape" mc:Ignorable="w14 w15 w16se w16cid w16 w16cex w16sdtdh w16sdtfl w16du wp14">
   <w:abstractNum w:abstractNumId="0" w15:restartNumberingAfterBreak="0">
     <w:nsid w:val="253F2406"/>
     <w:multiLevelType w:val="multilevel"/>
@@ -4030,7 +3565,7 @@
 </file>
 
 <file path=word/styles.xml><?xml version="1.0" encoding="utf-8"?>
-<w:styles xmlns:mc="http://schemas.openxmlformats.org/markup-compatibility/2006" xmlns:r="http://schemas.openxmlformats.org/officeDocument/2006/relationships" xmlns:w="http://schemas.openxmlformats.org/wordprocessingml/2006/main" xmlns:w14="http://schemas.microsoft.com/office/word/2010/wordml" xmlns:w15="http://schemas.microsoft.com/office/word/2012/wordml" xmlns:w16cex="http://schemas.microsoft.com/office/word/2018/wordml/cex" xmlns:w16cid="http://schemas.microsoft.com/office/word/2016/wordml/cid" xmlns:w16="http://schemas.microsoft.com/office/word/2018/wordml" xmlns:w16sdtdh="http://schemas.microsoft.com/office/word/2020/wordml/sdtdatahash" xmlns:w16se="http://schemas.microsoft.com/office/word/2015/wordml/symex" mc:Ignorable="w14 w15 w16se w16cid w16 w16cex w16sdtdh">
+<w:styles xmlns:mc="http://schemas.openxmlformats.org/markup-compatibility/2006" xmlns:r="http://schemas.openxmlformats.org/officeDocument/2006/relationships" xmlns:w="http://schemas.openxmlformats.org/wordprocessingml/2006/main" xmlns:w14="http://schemas.microsoft.com/office/word/2010/wordml" xmlns:w15="http://schemas.microsoft.com/office/word/2012/wordml" xmlns:w16cex="http://schemas.microsoft.com/office/word/2018/wordml/cex" xmlns:w16cid="http://schemas.microsoft.com/office/word/2016/wordml/cid" xmlns:w16="http://schemas.microsoft.com/office/word/2018/wordml" xmlns:w16du="http://schemas.microsoft.com/office/word/2023/wordml/word16du" xmlns:w16sdtdh="http://schemas.microsoft.com/office/word/2020/wordml/sdtdatahash" xmlns:w16sdtfl="http://schemas.microsoft.com/office/word/2024/wordml/sdtformatlock" xmlns:w16se="http://schemas.microsoft.com/office/word/2015/wordml/symex" mc:Ignorable="w14 w15 w16se w16cid w16 w16cex w16sdtdh w16sdtfl w16du">
   <w:docDefaults>
     <w:rPrDefault>
       <w:rPr>
@@ -4482,6 +4017,7 @@
   <w:style w:type="character" w:default="1" w:styleId="DefaultParagraphFont">
     <w:name w:val="Default Paragraph Font"/>
     <w:uiPriority w:val="1"/>
+    <w:semiHidden/>
     <w:unhideWhenUsed/>
   </w:style>
   <w:style w:type="table" w:default="1" w:styleId="TableNormal">

</xml_diff>

<commit_message>
Final project submission with monitoring and other updates
</commit_message>
<xml_diff>
--- a/Dog_Breed_Detector project details.docx
+++ b/Dog_Breed_Detector project details.docx
@@ -1,33 +1,16 @@
 
 <file path=word/document.xml><?xml version="1.0" encoding="utf-8"?>
-<w:document xmlns:wpc="http://schemas.microsoft.com/office/word/2010/wordprocessingCanvas" xmlns:cx="http://schemas.microsoft.com/office/drawing/2014/chartex" xmlns:cx1="http://schemas.microsoft.com/office/drawing/2015/9/8/chartex" xmlns:cx2="http://schemas.microsoft.com/office/drawing/2015/10/21/chartex" xmlns:cx3="http://schemas.microsoft.com/office/drawing/2016/5/9/chartex" xmlns:cx4="http://schemas.microsoft.com/office/drawing/2016/5/10/chartex" xmlns:cx5="http://schemas.microsoft.com/office/drawing/2016/5/11/chartex" xmlns:cx6="http://schemas.microsoft.com/office/drawing/2016/5/12/chartex" xmlns:cx7="http://schemas.microsoft.com/office/drawing/2016/5/13/chartex" xmlns:cx8="http://schemas.microsoft.com/office/drawing/2016/5/14/chartex" xmlns:mc="http://schemas.openxmlformats.org/markup-compatibility/2006" xmlns:aink="http://schemas.microsoft.com/office/drawing/2016/ink" xmlns:am3d="http://schemas.microsoft.com/office/drawing/2017/model3d" xmlns:o="urn:schemas-microsoft-com:office:office" xmlns:oel="http://schemas.microsoft.com/office/2019/extlst" xmlns:r="http://schemas.openxmlformats.org/officeDocument/2006/relationships" xmlns:m="http://schemas.openxmlformats.org/officeDocument/2006/math" xmlns:v="urn:schemas-microsoft-com:vml" xmlns:wp14="http://schemas.microsoft.com/office/word/2010/wordprocessingDrawing" xmlns:wp="http://schemas.openxmlformats.org/drawingml/2006/wordprocessingDrawing" xmlns:w10="urn:schemas-microsoft-com:office:word" xmlns:w="http://schemas.openxmlformats.org/wordprocessingml/2006/main" xmlns:w14="http://schemas.microsoft.com/office/word/2010/wordml" xmlns:w15="http://schemas.microsoft.com/office/word/2012/wordml" xmlns:w16cex="http://schemas.microsoft.com/office/word/2018/wordml/cex" xmlns:w16cid="http://schemas.microsoft.com/office/word/2016/wordml/cid" xmlns:w16="http://schemas.microsoft.com/office/word/2018/wordml" xmlns:w16sdtdh="http://schemas.microsoft.com/office/word/2020/wordml/sdtdatahash" xmlns:w16se="http://schemas.microsoft.com/office/word/2015/wordml/symex" xmlns:wpg="http://schemas.microsoft.com/office/word/2010/wordprocessingGroup" xmlns:wpi="http://schemas.microsoft.com/office/word/2010/wordprocessingInk" xmlns:wne="http://schemas.microsoft.com/office/word/2006/wordml" xmlns:wps="http://schemas.microsoft.com/office/word/2010/wordprocessingShape" mc:Ignorable="w14 w15 w16se w16cid w16 w16cex w16sdtdh wp14">
+<w:document xmlns:wpc="http://schemas.microsoft.com/office/word/2010/wordprocessingCanvas" xmlns:cx="http://schemas.microsoft.com/office/drawing/2014/chartex" xmlns:cx1="http://schemas.microsoft.com/office/drawing/2015/9/8/chartex" xmlns:cx2="http://schemas.microsoft.com/office/drawing/2015/10/21/chartex" xmlns:cx3="http://schemas.microsoft.com/office/drawing/2016/5/9/chartex" xmlns:cx4="http://schemas.microsoft.com/office/drawing/2016/5/10/chartex" xmlns:cx5="http://schemas.microsoft.com/office/drawing/2016/5/11/chartex" xmlns:cx6="http://schemas.microsoft.com/office/drawing/2016/5/12/chartex" xmlns:cx7="http://schemas.microsoft.com/office/drawing/2016/5/13/chartex" xmlns:cx8="http://schemas.microsoft.com/office/drawing/2016/5/14/chartex" xmlns:mc="http://schemas.openxmlformats.org/markup-compatibility/2006" xmlns:aink="http://schemas.microsoft.com/office/drawing/2016/ink" xmlns:am3d="http://schemas.microsoft.com/office/drawing/2017/model3d" xmlns:o="urn:schemas-microsoft-com:office:office" xmlns:oel="http://schemas.microsoft.com/office/2019/extlst" xmlns:r="http://schemas.openxmlformats.org/officeDocument/2006/relationships" xmlns:m="http://schemas.openxmlformats.org/officeDocument/2006/math" xmlns:v="urn:schemas-microsoft-com:vml" xmlns:wp14="http://schemas.microsoft.com/office/word/2010/wordprocessingDrawing" xmlns:wp="http://schemas.openxmlformats.org/drawingml/2006/wordprocessingDrawing" xmlns:w10="urn:schemas-microsoft-com:office:word" xmlns:w="http://schemas.openxmlformats.org/wordprocessingml/2006/main" xmlns:w14="http://schemas.microsoft.com/office/word/2010/wordml" xmlns:w15="http://schemas.microsoft.com/office/word/2012/wordml" xmlns:w16cex="http://schemas.microsoft.com/office/word/2018/wordml/cex" xmlns:w16cid="http://schemas.microsoft.com/office/word/2016/wordml/cid" xmlns:w16="http://schemas.microsoft.com/office/word/2018/wordml" xmlns:w16du="http://schemas.microsoft.com/office/word/2023/wordml/word16du" xmlns:w16sdtdh="http://schemas.microsoft.com/office/word/2020/wordml/sdtdatahash" xmlns:w16sdtfl="http://schemas.microsoft.com/office/word/2024/wordml/sdtformatlock" xmlns:w16se="http://schemas.microsoft.com/office/word/2015/wordml/symex" xmlns:wpg="http://schemas.microsoft.com/office/word/2010/wordprocessingGroup" xmlns:wpi="http://schemas.microsoft.com/office/word/2010/wordprocessingInk" xmlns:wne="http://schemas.microsoft.com/office/word/2006/wordml" xmlns:wps="http://schemas.microsoft.com/office/word/2010/wordprocessingShape" mc:Ignorable="w14 w15 w16se w16cid w16 w16cex w16sdtdh w16sdtfl w16du wp14">
   <w:body>
     <w:p>
       <w:pPr>
-        <w:pStyle w:val="Heading1"/>
-        <w:rPr>
-          <w:rFonts w:eastAsia="Times New Roman"/>
-        </w:rPr>
-      </w:pPr>
-      <w:r>
-        <w:rPr>
-          <w:rFonts w:eastAsia="Times New Roman"/>
-        </w:rPr>
-        <w:t xml:space="preserve">Design Document </w:t>
-      </w:r>
-    </w:p>
-    <w:p>
-      <w:pPr>
-        <w:pStyle w:val="Heading1"/>
-        <w:rPr>
-          <w:rFonts w:eastAsia="Times New Roman"/>
-        </w:rPr>
-      </w:pPr>
-      <w:r>
-        <w:rPr>
-          <w:rFonts w:eastAsia="Times New Roman"/>
-        </w:rPr>
-        <w:t>The benefits are:</w:t>
+        <w:pStyle w:val="NormalWeb"/>
+      </w:pPr>
+      <w:r>
+        <w:rPr>
+          <w:rStyle w:val="Strong"/>
+        </w:rPr>
+        <w:t>Section 1 - Project Description</w:t>
       </w:r>
     </w:p>
     <w:p>
@@ -38,355 +21,6 @@
         <w:rPr>
           <w:rStyle w:val="Emphasis"/>
         </w:rPr>
-        <w:t>Knowledge Transfer:</w:t>
-      </w:r>
-    </w:p>
-    <w:p>
-      <w:pPr>
-        <w:numPr>
-          <w:ilvl w:val="0"/>
-          <w:numId w:val="1"/>
-        </w:numPr>
-        <w:spacing w:before="100" w:beforeAutospacing="1" w:after="100" w:afterAutospacing="1"/>
-        <w:rPr>
-          <w:rFonts w:eastAsia="Times New Roman"/>
-        </w:rPr>
-      </w:pPr>
-      <w:r>
-        <w:rPr>
-          <w:rStyle w:val="Strong"/>
-          <w:rFonts w:eastAsia="Times New Roman"/>
-        </w:rPr>
-        <w:t xml:space="preserve">Mitigate the "Bus Factor": </w:t>
-      </w:r>
-      <w:r>
-        <w:rPr>
-          <w:rFonts w:eastAsia="Times New Roman"/>
-        </w:rPr>
-        <w:t>Ensures work continuity if a key member is unavailable.</w:t>
-      </w:r>
-    </w:p>
-    <w:p>
-      <w:pPr>
-        <w:numPr>
-          <w:ilvl w:val="0"/>
-          <w:numId w:val="1"/>
-        </w:numPr>
-        <w:spacing w:before="100" w:beforeAutospacing="1" w:after="100" w:afterAutospacing="1"/>
-        <w:rPr>
-          <w:rFonts w:eastAsia="Times New Roman"/>
-        </w:rPr>
-      </w:pPr>
-      <w:r>
-        <w:rPr>
-          <w:rStyle w:val="Strong"/>
-          <w:rFonts w:eastAsia="Times New Roman"/>
-        </w:rPr>
-        <w:t>Onboarding New Members:</w:t>
-      </w:r>
-      <w:r>
-        <w:rPr>
-          <w:rFonts w:eastAsia="Times New Roman"/>
-        </w:rPr>
-        <w:t xml:space="preserve"> Provides essential background for new team members.</w:t>
-      </w:r>
-    </w:p>
-    <w:p>
-      <w:pPr>
-        <w:pStyle w:val="NormalWeb"/>
-      </w:pPr>
-      <w:r>
-        <w:rPr>
-          <w:rStyle w:val="Emphasis"/>
-        </w:rPr>
-        <w:t>Learning and Development</w:t>
-      </w:r>
-    </w:p>
-    <w:p>
-      <w:pPr>
-        <w:numPr>
-          <w:ilvl w:val="0"/>
-          <w:numId w:val="2"/>
-        </w:numPr>
-        <w:spacing w:before="100" w:beforeAutospacing="1" w:after="100" w:afterAutospacing="1"/>
-        <w:rPr>
-          <w:rFonts w:eastAsia="Times New Roman"/>
-        </w:rPr>
-      </w:pPr>
-      <w:r>
-        <w:rPr>
-          <w:rStyle w:val="Strong"/>
-          <w:rFonts w:eastAsia="Times New Roman"/>
-        </w:rPr>
-        <w:t xml:space="preserve">Educational Resource: </w:t>
-      </w:r>
-      <w:r>
-        <w:rPr>
-          <w:rFonts w:eastAsia="Times New Roman"/>
-        </w:rPr>
-        <w:t>Serves as a learning tool for all team members.</w:t>
-      </w:r>
-    </w:p>
-    <w:p>
-      <w:pPr>
-        <w:numPr>
-          <w:ilvl w:val="0"/>
-          <w:numId w:val="2"/>
-        </w:numPr>
-        <w:spacing w:before="100" w:beforeAutospacing="1" w:after="100" w:afterAutospacing="1"/>
-        <w:rPr>
-          <w:rFonts w:eastAsia="Times New Roman"/>
-        </w:rPr>
-      </w:pPr>
-      <w:r>
-        <w:rPr>
-          <w:rStyle w:val="Strong"/>
-          <w:rFonts w:eastAsia="Times New Roman"/>
-        </w:rPr>
-        <w:t>Mentorship Opportunity:</w:t>
-      </w:r>
-      <w:r>
-        <w:rPr>
-          <w:rFonts w:eastAsia="Times New Roman"/>
-        </w:rPr>
-        <w:t xml:space="preserve"> Allows senior engineers to mentor less experienced team members.</w:t>
-      </w:r>
-    </w:p>
-    <w:p>
-      <w:pPr>
-        <w:pStyle w:val="NormalWeb"/>
-      </w:pPr>
-      <w:r>
-        <w:rPr>
-          <w:rStyle w:val="Emphasis"/>
-        </w:rPr>
-        <w:t>Clarity and Direction</w:t>
-      </w:r>
-    </w:p>
-    <w:p>
-      <w:pPr>
-        <w:numPr>
-          <w:ilvl w:val="0"/>
-          <w:numId w:val="3"/>
-        </w:numPr>
-        <w:spacing w:before="100" w:beforeAutospacing="1" w:after="100" w:afterAutospacing="1"/>
-        <w:rPr>
-          <w:rFonts w:eastAsia="Times New Roman"/>
-        </w:rPr>
-      </w:pPr>
-      <w:r>
-        <w:rPr>
-          <w:rStyle w:val="Strong"/>
-          <w:rFonts w:eastAsia="Times New Roman"/>
-        </w:rPr>
-        <w:t xml:space="preserve">Clear Plan: </w:t>
-      </w:r>
-      <w:r>
-        <w:rPr>
-          <w:rFonts w:eastAsia="Times New Roman"/>
-        </w:rPr>
-        <w:t>Reduces ambiguity with a well-defined project plan.</w:t>
-      </w:r>
-    </w:p>
-    <w:p>
-      <w:pPr>
-        <w:numPr>
-          <w:ilvl w:val="0"/>
-          <w:numId w:val="3"/>
-        </w:numPr>
-        <w:spacing w:before="100" w:beforeAutospacing="1" w:after="100" w:afterAutospacing="1"/>
-        <w:rPr>
-          <w:rFonts w:eastAsia="Times New Roman"/>
-        </w:rPr>
-      </w:pPr>
-      <w:r>
-        <w:rPr>
-          <w:rStyle w:val="Strong"/>
-          <w:rFonts w:eastAsia="Times New Roman"/>
-        </w:rPr>
-        <w:t xml:space="preserve">Defined Scope: </w:t>
-      </w:r>
-      <w:r>
-        <w:rPr>
-          <w:rFonts w:eastAsia="Times New Roman"/>
-        </w:rPr>
-        <w:t>Manages expectations.</w:t>
-      </w:r>
-    </w:p>
-    <w:p>
-      <w:pPr>
-        <w:numPr>
-          <w:ilvl w:val="0"/>
-          <w:numId w:val="3"/>
-        </w:numPr>
-        <w:spacing w:before="100" w:beforeAutospacing="1" w:after="100" w:afterAutospacing="1"/>
-        <w:rPr>
-          <w:rFonts w:eastAsia="Times New Roman"/>
-        </w:rPr>
-      </w:pPr>
-      <w:r>
-        <w:rPr>
-          <w:rStyle w:val="Strong"/>
-          <w:rFonts w:eastAsia="Times New Roman"/>
-        </w:rPr>
-        <w:t>Collaborative Input:</w:t>
-      </w:r>
-      <w:r>
-        <w:rPr>
-          <w:rFonts w:eastAsia="Times New Roman"/>
-        </w:rPr>
-        <w:t xml:space="preserve"> Encourages team input, addressing ideas and concerns early.</w:t>
-      </w:r>
-    </w:p>
-    <w:p>
-      <w:pPr>
-        <w:pStyle w:val="NormalWeb"/>
-      </w:pPr>
-      <w:r>
-        <w:rPr>
-          <w:rStyle w:val="Emphasis"/>
-        </w:rPr>
-        <w:t>Documentation</w:t>
-      </w:r>
-    </w:p>
-    <w:p>
-      <w:pPr>
-        <w:numPr>
-          <w:ilvl w:val="0"/>
-          <w:numId w:val="4"/>
-        </w:numPr>
-        <w:spacing w:before="100" w:beforeAutospacing="1" w:after="100" w:afterAutospacing="1"/>
-        <w:rPr>
-          <w:rFonts w:eastAsia="Times New Roman"/>
-        </w:rPr>
-      </w:pPr>
-      <w:r>
-        <w:rPr>
-          <w:rStyle w:val="Strong"/>
-          <w:rFonts w:eastAsia="Times New Roman"/>
-        </w:rPr>
-        <w:t>Reference Material</w:t>
-      </w:r>
-    </w:p>
-    <w:p>
-      <w:pPr>
-        <w:numPr>
-          <w:ilvl w:val="0"/>
-          <w:numId w:val="4"/>
-        </w:numPr>
-        <w:spacing w:before="100" w:beforeAutospacing="1" w:after="100" w:afterAutospacing="1"/>
-        <w:rPr>
-          <w:rFonts w:eastAsia="Times New Roman"/>
-        </w:rPr>
-      </w:pPr>
-      <w:r>
-        <w:rPr>
-          <w:rStyle w:val="Strong"/>
-          <w:rFonts w:eastAsia="Times New Roman"/>
-        </w:rPr>
-        <w:t>Historical Record:</w:t>
-      </w:r>
-      <w:r>
-        <w:rPr>
-          <w:rFonts w:eastAsia="Times New Roman"/>
-        </w:rPr>
-        <w:t xml:space="preserve"> Keeps a record of decisions, scope changes, and design rationale.</w:t>
-      </w:r>
-    </w:p>
-    <w:p>
-      <w:pPr>
-        <w:pStyle w:val="NormalWeb"/>
-      </w:pPr>
-      <w:r>
-        <w:rPr>
-          <w:rStyle w:val="Emphasis"/>
-        </w:rPr>
-        <w:t>Feedback Loop</w:t>
-      </w:r>
-    </w:p>
-    <w:p>
-      <w:pPr>
-        <w:numPr>
-          <w:ilvl w:val="0"/>
-          <w:numId w:val="5"/>
-        </w:numPr>
-        <w:spacing w:before="100" w:beforeAutospacing="1" w:after="100" w:afterAutospacing="1"/>
-        <w:rPr>
-          <w:rFonts w:eastAsia="Times New Roman"/>
-        </w:rPr>
-      </w:pPr>
-      <w:r>
-        <w:rPr>
-          <w:rStyle w:val="Strong"/>
-          <w:rFonts w:eastAsia="Times New Roman"/>
-        </w:rPr>
-        <w:t xml:space="preserve">Early Feedback: </w:t>
-      </w:r>
-      <w:r>
-        <w:rPr>
-          <w:rFonts w:eastAsia="Times New Roman"/>
-        </w:rPr>
-        <w:t>Enables early feedback from stakeholders and team members.</w:t>
-      </w:r>
-    </w:p>
-    <w:p>
-      <w:pPr>
-        <w:numPr>
-          <w:ilvl w:val="0"/>
-          <w:numId w:val="5"/>
-        </w:numPr>
-        <w:spacing w:before="100" w:beforeAutospacing="1" w:after="100" w:afterAutospacing="1"/>
-        <w:rPr>
-          <w:rFonts w:eastAsia="Times New Roman"/>
-        </w:rPr>
-      </w:pPr>
-      <w:r>
-        <w:rPr>
-          <w:rStyle w:val="Strong"/>
-          <w:rFonts w:eastAsia="Times New Roman"/>
-        </w:rPr>
-        <w:t xml:space="preserve">Risk Mitigation: </w:t>
-      </w:r>
-      <w:r>
-        <w:rPr>
-          <w:rFonts w:eastAsia="Times New Roman"/>
-        </w:rPr>
-        <w:t>Identifies potential risks and strategies early in the process.</w:t>
-      </w:r>
-    </w:p>
-    <w:p>
-      <w:pPr>
-        <w:pStyle w:val="Heading1"/>
-        <w:rPr>
-          <w:rFonts w:eastAsia="Times New Roman"/>
-        </w:rPr>
-      </w:pPr>
-      <w:r>
-        <w:rPr>
-          <w:rFonts w:eastAsia="Times New Roman"/>
-        </w:rPr>
-        <w:t>The Design Document Template:</w:t>
-      </w:r>
-    </w:p>
-    <w:p>
-      <w:pPr>
-        <w:pStyle w:val="NormalWeb"/>
-      </w:pPr>
-      <w:r>
-        <w:rPr>
-          <w:rStyle w:val="Strong"/>
-        </w:rPr>
-        <w:t>Section 1 - Project Description</w:t>
-      </w:r>
-    </w:p>
-    <w:p>
-      <w:pPr>
-        <w:pStyle w:val="NormalWeb"/>
-      </w:pPr>
-      <w:r>
-        <w:rPr>
-          <w:rStyle w:val="Emphasis"/>
-        </w:rPr>
         <w:t>1.1 Project</w:t>
       </w:r>
     </w:p>
@@ -397,25 +31,6 @@
       <w:r>
         <w:t xml:space="preserve">Dog Breed Detector </w:t>
       </w:r>
-    </w:p>
-    <w:p>
-      <w:pPr>
-        <w:pStyle w:val="NormalWeb"/>
-      </w:pPr>
-      <w:r>
-        <w:rPr>
-          <w:rStyle w:val="Emphasis"/>
-        </w:rPr>
-        <w:t>1.2 Description</w:t>
-      </w:r>
-    </w:p>
-    <w:p>
-      <w:pPr>
-        <w:pStyle w:val="NormalWeb"/>
-        <w:rPr>
-          <w:rStyle w:val="Emphasis"/>
-        </w:rPr>
-      </w:pPr>
     </w:p>
     <w:p>
       <w:pPr>
@@ -429,37 +44,36 @@
       <w:r>
         <w:rPr>
           <w:rStyle w:val="Emphasis"/>
-          <w:i w:val="0"/>
-          <w:iCs w:val="0"/>
-        </w:rPr>
-        <w:lastRenderedPageBreak/>
-        <w:t xml:space="preserve">The </w:t>
-      </w:r>
-      <w:r>
-        <w:rPr>
-          <w:rStyle w:val="Emphasis"/>
-          <w:b/>
-          <w:bCs/>
-          <w:i w:val="0"/>
-          <w:iCs w:val="0"/>
-        </w:rPr>
-        <w:t>Dog Breed Detector</w:t>
-      </w:r>
-      <w:r>
+        </w:rPr>
+        <w:t>1.2 Description</w:t>
+      </w:r>
+    </w:p>
+    <w:p>
+      <w:pPr>
+        <w:pStyle w:val="NormalWeb"/>
         <w:rPr>
           <w:rStyle w:val="Emphasis"/>
           <w:i w:val="0"/>
           <w:iCs w:val="0"/>
         </w:rPr>
-        <w:t xml:space="preserve"> is a web-based application that allows users to upload an image of a dog and receive </w:t>
-      </w:r>
+      </w:pPr>
       <w:r>
         <w:rPr>
           <w:rStyle w:val="Emphasis"/>
           <w:i w:val="0"/>
           <w:iCs w:val="0"/>
         </w:rPr>
-        <w:t>confident</w:t>
+        <w:t xml:space="preserve">The </w:t>
+      </w:r>
+      <w:r>
+        <w:rPr>
+          <w:rStyle w:val="Emphasis"/>
+          <w:b/>
+          <w:bCs/>
+          <w:i w:val="0"/>
+          <w:iCs w:val="0"/>
+        </w:rPr>
+        <w:t>Dog Breed Detector</w:t>
       </w:r>
       <w:r>
         <w:rPr>
@@ -467,7 +81,7 @@
           <w:i w:val="0"/>
           <w:iCs w:val="0"/>
         </w:rPr>
-        <w:t xml:space="preserve"> breed predictions </w:t>
+        <w:t xml:space="preserve"> is a web-based application that allows users to upload an image of a dog and receive </w:t>
       </w:r>
       <w:r>
         <w:rPr>
@@ -475,7 +89,7 @@
           <w:i w:val="0"/>
           <w:iCs w:val="0"/>
         </w:rPr>
-        <w:t>by filtering data from</w:t>
+        <w:t>confident</w:t>
       </w:r>
       <w:r>
         <w:rPr>
@@ -483,25 +97,23 @@
           <w:i w:val="0"/>
           <w:iCs w:val="0"/>
         </w:rPr>
-        <w:t xml:space="preserve"> AWS </w:t>
-      </w:r>
-      <w:proofErr w:type="spellStart"/>
+        <w:t xml:space="preserve"> breed predictions </w:t>
+      </w:r>
       <w:r>
         <w:rPr>
           <w:rStyle w:val="Emphasis"/>
           <w:i w:val="0"/>
           <w:iCs w:val="0"/>
         </w:rPr>
-        <w:t>Rekognition</w:t>
-      </w:r>
-      <w:proofErr w:type="spellEnd"/>
+        <w:t>by filtering data from</w:t>
+      </w:r>
       <w:r>
         <w:rPr>
           <w:rStyle w:val="Emphasis"/>
           <w:i w:val="0"/>
           <w:iCs w:val="0"/>
         </w:rPr>
-        <w:t xml:space="preserve">. </w:t>
+        <w:t xml:space="preserve"> AWS Rekognition</w:t>
       </w:r>
       <w:r>
         <w:rPr>
@@ -509,7 +121,7 @@
           <w:i w:val="0"/>
           <w:iCs w:val="0"/>
         </w:rPr>
-        <w:t xml:space="preserve">Alongside breed names, the app </w:t>
+        <w:t xml:space="preserve">. </w:t>
       </w:r>
       <w:r>
         <w:rPr>
@@ -517,7 +129,7 @@
           <w:i w:val="0"/>
           <w:iCs w:val="0"/>
         </w:rPr>
-        <w:t xml:space="preserve">also </w:t>
+        <w:t xml:space="preserve">Alongside breed names, the app </w:t>
       </w:r>
       <w:r>
         <w:rPr>
@@ -525,521 +137,481 @@
           <w:i w:val="0"/>
           <w:iCs w:val="0"/>
         </w:rPr>
-        <w:t>provides fun bonus facts to educate the user.</w:t>
-      </w:r>
-    </w:p>
-    <w:p>
-      <w:pPr>
-        <w:pStyle w:val="NormalWeb"/>
-        <w:rPr>
-          <w:rStyle w:val="Strong"/>
-        </w:rPr>
-      </w:pPr>
-    </w:p>
-    <w:p>
-      <w:pPr>
-        <w:pStyle w:val="NormalWeb"/>
-      </w:pPr>
-      <w:r>
-        <w:rPr>
-          <w:rStyle w:val="Strong"/>
-        </w:rPr>
-        <w:t>Section 2 - Overview</w:t>
-      </w:r>
-    </w:p>
-    <w:p>
-      <w:pPr>
-        <w:pStyle w:val="NormalWeb"/>
-      </w:pPr>
-      <w:r>
-        <w:rPr>
-          <w:rStyle w:val="Emphasis"/>
-        </w:rPr>
-        <w:t>2.1 Purpose</w:t>
-      </w:r>
-    </w:p>
-    <w:p>
-      <w:pPr>
-        <w:pStyle w:val="NormalWeb"/>
-      </w:pPr>
-      <w:r>
-        <w:t>To make an easy-to-use, trustworthy application, which explains breed history for dogs of a mixed nature. This allows for easy background checks for rescued dogs and individuals looking to adopt.</w:t>
-      </w:r>
-    </w:p>
-    <w:p>
-      <w:pPr>
-        <w:pStyle w:val="NormalWeb"/>
-        <w:rPr>
-          <w:rStyle w:val="Emphasis"/>
-        </w:rPr>
-      </w:pPr>
-      <w:r>
-        <w:rPr>
-          <w:rStyle w:val="Emphasis"/>
-        </w:rPr>
-        <w:t>2.2 Scope</w:t>
-      </w:r>
-    </w:p>
-    <w:p>
-      <w:pPr>
-        <w:pStyle w:val="NormalWeb"/>
-      </w:pPr>
+        <w:t xml:space="preserve">also </w:t>
+      </w:r>
       <w:r>
         <w:rPr>
           <w:rStyle w:val="Emphasis"/>
           <w:i w:val="0"/>
           <w:iCs w:val="0"/>
         </w:rPr>
-        <w:t xml:space="preserve">Create an image generator that responds with all the data analyzed and collected using AWS services such as </w:t>
-      </w:r>
-      <w:proofErr w:type="spellStart"/>
+        <w:t>provides fun bonus facts to educate the user.</w:t>
+      </w:r>
+    </w:p>
+    <w:p>
+      <w:pPr>
+        <w:pStyle w:val="NormalWeb"/>
+        <w:rPr>
+          <w:rStyle w:val="Strong"/>
+        </w:rPr>
+      </w:pPr>
+    </w:p>
+    <w:p>
+      <w:pPr>
+        <w:pStyle w:val="NormalWeb"/>
+      </w:pPr>
+      <w:r>
+        <w:rPr>
+          <w:rStyle w:val="Strong"/>
+        </w:rPr>
+        <w:t>Section 2 - Overview</w:t>
+      </w:r>
+    </w:p>
+    <w:p>
+      <w:pPr>
+        <w:pStyle w:val="NormalWeb"/>
+      </w:pPr>
+      <w:r>
+        <w:rPr>
+          <w:rStyle w:val="Emphasis"/>
+        </w:rPr>
+        <w:t>2.1 Purpose</w:t>
+      </w:r>
+    </w:p>
+    <w:p>
+      <w:pPr>
+        <w:pStyle w:val="NormalWeb"/>
+      </w:pPr>
+      <w:r>
+        <w:t>To make an easy-to-use, trustworthy application, which explains breed history for dogs of a mixed nature. This allows for easy background checks for rescued dogs and individuals looking to adopt.</w:t>
+      </w:r>
+    </w:p>
+    <w:p>
+      <w:pPr>
+        <w:pStyle w:val="NormalWeb"/>
+        <w:rPr>
+          <w:rStyle w:val="Emphasis"/>
+        </w:rPr>
+      </w:pPr>
+      <w:r>
+        <w:rPr>
+          <w:rStyle w:val="Emphasis"/>
+        </w:rPr>
+        <w:t>2.2 Scope</w:t>
+      </w:r>
+    </w:p>
+    <w:p>
+      <w:pPr>
+        <w:pStyle w:val="NormalWeb"/>
+      </w:pPr>
       <w:r>
         <w:rPr>
           <w:rStyle w:val="Emphasis"/>
           <w:i w:val="0"/>
           <w:iCs w:val="0"/>
         </w:rPr>
-        <w:t>Rekognition</w:t>
-      </w:r>
-      <w:proofErr w:type="spellEnd"/>
-      <w:r>
+        <w:t>Create an image generator that responds with all the data analyzed and collected using AWS services such as Rekognition, S3 and IAM.</w:t>
+      </w:r>
+    </w:p>
+    <w:p>
+      <w:pPr>
+        <w:pStyle w:val="NormalWeb"/>
+        <w:rPr>
+          <w:rStyle w:val="Emphasis"/>
+          <w:b/>
+          <w:bCs/>
+          <w:i w:val="0"/>
+          <w:iCs w:val="0"/>
+        </w:rPr>
+      </w:pPr>
+      <w:r>
+        <w:rPr>
+          <w:rStyle w:val="Emphasis"/>
+          <w:b/>
+          <w:bCs/>
+          <w:i w:val="0"/>
+          <w:iCs w:val="0"/>
+        </w:rPr>
+        <w:t>Section 3: System Architecture</w:t>
+      </w:r>
+    </w:p>
+    <w:p>
+      <w:pPr>
+        <w:pStyle w:val="NormalWeb"/>
+      </w:pPr>
+      <w:r>
+        <w:t>This app utilizes the following services:</w:t>
+      </w:r>
+    </w:p>
+    <w:p>
+      <w:pPr>
+        <w:pStyle w:val="NormalWeb"/>
+      </w:pPr>
+      <w:r>
+        <w:rPr>
+          <w:b/>
+          <w:bCs/>
+        </w:rPr>
+        <w:t>Frontend</w:t>
+      </w:r>
+      <w:r>
+        <w:t>: HTML + CSS + JavaScript</w:t>
+      </w:r>
+    </w:p>
+    <w:p>
+      <w:pPr>
+        <w:pStyle w:val="NormalWeb"/>
+      </w:pPr>
+      <w:r>
+        <w:rPr>
+          <w:b/>
+          <w:bCs/>
+        </w:rPr>
+        <w:t>Backend</w:t>
+      </w:r>
+      <w:r>
+        <w:t>: AWS Lambda (Python)</w:t>
+      </w:r>
+      <w:r>
+        <w:t xml:space="preserve"> + </w:t>
+      </w:r>
+      <w:r>
+        <w:t xml:space="preserve"> </w:t>
+      </w:r>
+      <w:r>
+        <w:t>CloudWatch Logs &amp; Alarms</w:t>
+      </w:r>
+    </w:p>
+    <w:p>
+      <w:pPr>
+        <w:pStyle w:val="NormalWeb"/>
+      </w:pPr>
+      <w:r>
+        <w:rPr>
+          <w:b/>
+          <w:bCs/>
+        </w:rPr>
+        <w:t>Image Processing</w:t>
+      </w:r>
+      <w:r>
+        <w:t>: AWS Rekognition</w:t>
+      </w:r>
+    </w:p>
+    <w:p>
+      <w:pPr>
+        <w:pStyle w:val="NormalWeb"/>
+      </w:pPr>
+      <w:r>
+        <w:rPr>
+          <w:b/>
+          <w:bCs/>
+        </w:rPr>
+        <w:t>Storage</w:t>
+      </w:r>
+      <w:r>
+        <w:t>: S3 Bucket (for breed facts JSON file)</w:t>
+      </w:r>
+    </w:p>
+    <w:p>
+      <w:pPr>
+        <w:pStyle w:val="NormalWeb"/>
+      </w:pPr>
+      <w:r>
+        <w:rPr>
+          <w:b/>
+          <w:bCs/>
+        </w:rPr>
+        <w:t>API Management</w:t>
+      </w:r>
+      <w:r>
+        <w:t>: AWS API Gateway</w:t>
+      </w:r>
+    </w:p>
+    <w:p>
+      <w:r>
+        <w:t xml:space="preserve">The user uploads a dog image, which is sent to the API Gateway, invoking a Lambda function. The function uses Rekognition to analyze the image and detect breed labels, then cross-references breed names with a JSON file hosted in S3 to retrieve a fun fact for each detected breed (if available). All detected breeds with a confidence </w:t>
+      </w:r>
+      <w:r>
+        <w:t xml:space="preserve">above </w:t>
+      </w:r>
+      <w:r>
+        <w:t>50% are displayed</w:t>
+      </w:r>
+      <w:r>
+        <w:t>, to prevent false positives and enable more accurate info</w:t>
+      </w:r>
+      <w:r>
+        <w:t>.</w:t>
+      </w:r>
+    </w:p>
+    <w:p>
+      <w:pPr>
+        <w:pStyle w:val="NormalWeb"/>
+        <w:rPr>
+          <w:b/>
+          <w:bCs/>
+        </w:rPr>
+      </w:pPr>
+    </w:p>
+    <w:p>
+      <w:pPr>
+        <w:pStyle w:val="NormalWeb"/>
+        <w:rPr>
+          <w:b/>
+          <w:bCs/>
+        </w:rPr>
+      </w:pPr>
+      <w:r>
+        <w:rPr>
+          <w:b/>
+          <w:bCs/>
+        </w:rPr>
+        <w:t>Section 4: Data Dictionary</w:t>
+      </w:r>
+    </w:p>
+    <w:p>
+      <w:pPr>
+        <w:pStyle w:val="NormalWeb"/>
+      </w:pPr>
+    </w:p>
+    <w:p>
+      <w:pPr>
+        <w:pStyle w:val="NormalWeb"/>
+      </w:pPr>
+    </w:p>
+    <w:p>
+      <w:pPr>
+        <w:pStyle w:val="NormalWeb"/>
+      </w:pPr>
+      <w:r>
+        <w:t xml:space="preserve">| Field           | Type     | Description                              </w:t>
+      </w:r>
+    </w:p>
+    <w:p>
+      <w:pPr>
+        <w:pStyle w:val="NormalWeb"/>
+      </w:pPr>
+      <w:r>
+        <w:t>|----------------|----------|------------------------------------------</w:t>
+      </w:r>
+    </w:p>
+    <w:p>
+      <w:pPr>
+        <w:pStyle w:val="NormalWeb"/>
+      </w:pPr>
+      <w:r>
+        <w:t xml:space="preserve">| image           | string   | Base64-encoded dog image                 </w:t>
+      </w:r>
+    </w:p>
+    <w:p>
+      <w:pPr>
+        <w:pStyle w:val="NormalWeb"/>
+      </w:pPr>
+      <w:r>
+        <w:t xml:space="preserve">| breed           | string   | Name of detected dog breed               </w:t>
+      </w:r>
+    </w:p>
+    <w:p>
+      <w:pPr>
+        <w:pStyle w:val="NormalWeb"/>
+      </w:pPr>
+      <w:r>
+        <w:t xml:space="preserve">| confidence      | float    | Confidence score from Rekognition        </w:t>
+      </w:r>
+    </w:p>
+    <w:p>
+      <w:pPr>
+        <w:pStyle w:val="NormalWeb"/>
+      </w:pPr>
+      <w:r>
+        <w:t xml:space="preserve">| fun_fact        | string   | Breed-specific trivia (if available)     </w:t>
+      </w:r>
+    </w:p>
+    <w:p>
+      <w:pPr>
+        <w:pStyle w:val="NormalWeb"/>
+      </w:pPr>
+    </w:p>
+    <w:p>
+      <w:pPr>
+        <w:pStyle w:val="NormalWeb"/>
+      </w:pPr>
+      <w:r>
+        <w:rPr>
+          <w:rStyle w:val="Strong"/>
+        </w:rPr>
+        <w:t>Section 5 – Data Design</w:t>
+      </w:r>
+    </w:p>
+    <w:p>
+      <w:pPr>
+        <w:pStyle w:val="NormalWeb"/>
+      </w:pPr>
+      <w:r>
+        <w:t>Describe the data contained in databases and other shared structures between domains or within the scope of the overall project architecture</w:t>
+      </w:r>
+    </w:p>
+    <w:p>
+      <w:pPr>
+        <w:pStyle w:val="NormalWeb"/>
+      </w:pPr>
+      <w:r>
+        <w:rPr>
+          <w:rStyle w:val="Emphasis"/>
+        </w:rPr>
+        <w:t>5.1 Persistent/Static Data</w:t>
+      </w:r>
+    </w:p>
+    <w:p>
+      <w:pPr>
+        <w:pStyle w:val="NormalWeb"/>
+      </w:pPr>
+      <w:r>
+        <w:rPr>
+          <w:b/>
+          <w:bCs/>
+        </w:rPr>
+        <w:t>S3 JSON File</w:t>
+      </w:r>
+      <w:r>
+        <w:t xml:space="preserve">: A structured object where each key is a dog </w:t>
+      </w:r>
+      <w:proofErr w:type="gramStart"/>
+      <w:r>
+        <w:t>breed</w:t>
+      </w:r>
+      <w:proofErr w:type="gramEnd"/>
+      <w:r>
+        <w:t xml:space="preserve"> and each value is a corresponding bonus fact.</w:t>
+      </w:r>
+    </w:p>
+    <w:p>
+      <w:pPr>
+        <w:pStyle w:val="NormalWeb"/>
+      </w:pPr>
+      <w:r>
+        <w:t>Example:</w:t>
+      </w:r>
+    </w:p>
+    <w:p>
+      <w:pPr>
+        <w:pStyle w:val="NormalWeb"/>
+      </w:pPr>
+      <w:r>
+        <w:t>{</w:t>
+      </w:r>
+    </w:p>
+    <w:p>
+      <w:pPr>
+        <w:pStyle w:val="NormalWeb"/>
+      </w:pPr>
+      <w:r>
+        <w:t xml:space="preserve">  "Labrador Retriever": "Labradors are gentle and great with families.",</w:t>
+      </w:r>
+    </w:p>
+    <w:p>
+      <w:pPr>
+        <w:pStyle w:val="NormalWeb"/>
+      </w:pPr>
+      <w:r>
+        <w:t xml:space="preserve">  "German Shepherd": "They are loyal and often serve as police or service dogs.",</w:t>
+      </w:r>
+    </w:p>
+    <w:p>
+      <w:pPr>
+        <w:pStyle w:val="NormalWeb"/>
+      </w:pPr>
+      <w:r>
+        <w:t xml:space="preserve">  ...</w:t>
+      </w:r>
+    </w:p>
+    <w:p>
+      <w:pPr>
+        <w:pStyle w:val="NormalWeb"/>
+      </w:pPr>
+      <w:r>
+        <w:t>}</w:t>
+      </w:r>
+    </w:p>
+    <w:p>
+      <w:pPr>
+        <w:pStyle w:val="NormalWeb"/>
+      </w:pPr>
+    </w:p>
+    <w:p>
+      <w:pPr>
+        <w:pStyle w:val="NormalWeb"/>
+      </w:pPr>
+      <w:r>
+        <w:lastRenderedPageBreak/>
+        <w:t>-</w:t>
+      </w:r>
+      <w:r>
+        <w:rPr>
+          <w:b/>
+          <w:bCs/>
+        </w:rPr>
+        <w:t>Rekognition Response</w:t>
+      </w:r>
+      <w:r>
+        <w:t>: Parsed to collect only label names with confidence &gt; 50%.</w:t>
+      </w:r>
+    </w:p>
+    <w:p>
+      <w:pPr>
+        <w:pStyle w:val="NormalWeb"/>
+      </w:pPr>
+      <w:r>
+        <w:t>---</w:t>
+      </w:r>
+      <w:r>
+        <w:tab/>
+      </w:r>
+    </w:p>
+    <w:p>
+      <w:pPr>
+        <w:pStyle w:val="NormalWeb"/>
+      </w:pPr>
+      <w:r>
+        <w:rPr>
+          <w:rStyle w:val="Strong"/>
+        </w:rPr>
+        <w:t>Section 6 - User Interface Design</w:t>
+      </w:r>
+    </w:p>
+    <w:p>
+      <w:pPr>
+        <w:pStyle w:val="NormalWeb"/>
         <w:rPr>
           <w:rStyle w:val="Emphasis"/>
           <w:i w:val="0"/>
           <w:iCs w:val="0"/>
         </w:rPr>
-        <w:t>, S3 and IAM.</w:t>
-      </w:r>
-    </w:p>
-    <w:p>
-      <w:pPr>
-        <w:pStyle w:val="NormalWeb"/>
-        <w:rPr>
-          <w:rStyle w:val="Emphasis"/>
-          <w:b/>
-          <w:bCs/>
-          <w:i w:val="0"/>
-          <w:iCs w:val="0"/>
-        </w:rPr>
-      </w:pPr>
-      <w:r>
-        <w:rPr>
-          <w:rStyle w:val="Emphasis"/>
-          <w:b/>
-          <w:bCs/>
-          <w:i w:val="0"/>
-          <w:iCs w:val="0"/>
-        </w:rPr>
-        <w:t>Section 3: System Architecture</w:t>
-      </w:r>
-    </w:p>
-    <w:p>
-      <w:pPr>
-        <w:pStyle w:val="NormalWeb"/>
-      </w:pPr>
-      <w:r>
-        <w:t>This app utilizes the following services:</w:t>
-      </w:r>
-    </w:p>
-    <w:p>
-      <w:pPr>
-        <w:pStyle w:val="NormalWeb"/>
-      </w:pPr>
-      <w:r>
-        <w:rPr>
-          <w:b/>
-          <w:bCs/>
-        </w:rPr>
-        <w:t>Frontend</w:t>
-      </w:r>
-      <w:r>
-        <w:t>: HTML + CSS + JavaScript</w:t>
-      </w:r>
-    </w:p>
-    <w:p>
-      <w:pPr>
-        <w:pStyle w:val="NormalWeb"/>
-      </w:pPr>
-      <w:r>
-        <w:rPr>
-          <w:b/>
-          <w:bCs/>
-        </w:rPr>
-        <w:t>Backend</w:t>
-      </w:r>
-      <w:r>
-        <w:t>: AWS Lambda (Python)</w:t>
-      </w:r>
-    </w:p>
-    <w:p>
-      <w:pPr>
-        <w:pStyle w:val="NormalWeb"/>
-      </w:pPr>
-      <w:r>
-        <w:rPr>
-          <w:b/>
-          <w:bCs/>
-        </w:rPr>
-        <w:t>Image Processing</w:t>
-      </w:r>
-      <w:r>
-        <w:t xml:space="preserve">: AWS </w:t>
-      </w:r>
-      <w:proofErr w:type="spellStart"/>
-      <w:r>
-        <w:t>Rekognition</w:t>
-      </w:r>
-      <w:proofErr w:type="spellEnd"/>
-    </w:p>
-    <w:p>
-      <w:pPr>
-        <w:pStyle w:val="NormalWeb"/>
-      </w:pPr>
-      <w:r>
-        <w:rPr>
-          <w:b/>
-          <w:bCs/>
-        </w:rPr>
-        <w:t>Storage</w:t>
-      </w:r>
-      <w:r>
-        <w:t>: S3 Bucket (for breed facts JSON file)</w:t>
-      </w:r>
-    </w:p>
-    <w:p>
-      <w:pPr>
-        <w:pStyle w:val="NormalWeb"/>
-      </w:pPr>
-      <w:r>
-        <w:rPr>
-          <w:b/>
-          <w:bCs/>
-        </w:rPr>
-        <w:t>API Management</w:t>
-      </w:r>
-      <w:r>
-        <w:t>: AWS API Gateway</w:t>
-      </w:r>
-    </w:p>
-    <w:p>
-      <w:r>
-        <w:t xml:space="preserve">The user uploads a dog image, which is sent to the API Gateway, invoking a Lambda function. The function uses </w:t>
-      </w:r>
-      <w:proofErr w:type="spellStart"/>
-      <w:r>
-        <w:t>Rekognition</w:t>
-      </w:r>
-      <w:proofErr w:type="spellEnd"/>
-      <w:r>
-        <w:t xml:space="preserve"> to analyze the image and detect breed labels, then cross-references breed names with a JSON file hosted in S3 to retrieve a fun fact for each detected breed (if available). All detected breeds with a confidence </w:t>
-      </w:r>
-      <w:r>
-        <w:t xml:space="preserve">above </w:t>
-      </w:r>
-      <w:r>
-        <w:t>50% are displayed</w:t>
-      </w:r>
-      <w:r>
-        <w:t>, to prevent false positives and enable more accurate info</w:t>
-      </w:r>
-      <w:r>
-        <w:t>.</w:t>
-      </w:r>
-    </w:p>
-    <w:p>
-      <w:pPr>
-        <w:pStyle w:val="NormalWeb"/>
-        <w:rPr>
-          <w:b/>
-          <w:bCs/>
-        </w:rPr>
-      </w:pPr>
-    </w:p>
-    <w:p>
-      <w:pPr>
-        <w:pStyle w:val="NormalWeb"/>
-        <w:rPr>
-          <w:b/>
-          <w:bCs/>
-        </w:rPr>
-      </w:pPr>
-      <w:r>
-        <w:rPr>
-          <w:b/>
-          <w:bCs/>
-        </w:rPr>
-        <w:t>Section 4: Data Dictionary</w:t>
-      </w:r>
-    </w:p>
-    <w:p>
-      <w:pPr>
-        <w:pStyle w:val="NormalWeb"/>
-      </w:pPr>
-    </w:p>
-    <w:p>
-      <w:pPr>
-        <w:pStyle w:val="NormalWeb"/>
-      </w:pPr>
-    </w:p>
-    <w:p>
-      <w:pPr>
-        <w:pStyle w:val="NormalWeb"/>
-      </w:pPr>
-      <w:r>
-        <w:lastRenderedPageBreak/>
-        <w:t xml:space="preserve">| Field           | Type     | Description                              </w:t>
-      </w:r>
-    </w:p>
-    <w:p>
-      <w:pPr>
-        <w:pStyle w:val="NormalWeb"/>
-      </w:pPr>
-      <w:r>
-        <w:t>|----------------|----------|------------------------------------------</w:t>
-      </w:r>
-    </w:p>
-    <w:p>
-      <w:pPr>
-        <w:pStyle w:val="NormalWeb"/>
-      </w:pPr>
-      <w:r>
-        <w:t xml:space="preserve">| image           | string   | Base64-encoded dog image                 </w:t>
-      </w:r>
-    </w:p>
-    <w:p>
-      <w:pPr>
-        <w:pStyle w:val="NormalWeb"/>
-      </w:pPr>
-      <w:r>
-        <w:t xml:space="preserve">| breed           | string   | Name of detected dog breed               </w:t>
-      </w:r>
-    </w:p>
-    <w:p>
-      <w:pPr>
-        <w:pStyle w:val="NormalWeb"/>
-      </w:pPr>
-      <w:r>
-        <w:t xml:space="preserve">| confidence      | float    | Confidence score from </w:t>
-      </w:r>
-      <w:proofErr w:type="spellStart"/>
-      <w:r>
-        <w:t>Rekognition</w:t>
-      </w:r>
-      <w:proofErr w:type="spellEnd"/>
-      <w:r>
-        <w:t xml:space="preserve">        </w:t>
-      </w:r>
-    </w:p>
-    <w:p>
-      <w:pPr>
-        <w:pStyle w:val="NormalWeb"/>
-      </w:pPr>
-      <w:r>
-        <w:t xml:space="preserve">| </w:t>
-      </w:r>
-      <w:proofErr w:type="spellStart"/>
-      <w:r>
-        <w:t>fun_fact</w:t>
-      </w:r>
-      <w:proofErr w:type="spellEnd"/>
-      <w:r>
-        <w:t xml:space="preserve">        | string   | Breed-specific trivia (if available)     </w:t>
-      </w:r>
-    </w:p>
-    <w:p>
-      <w:pPr>
-        <w:pStyle w:val="NormalWeb"/>
-      </w:pPr>
-    </w:p>
-    <w:p>
-      <w:pPr>
-        <w:pStyle w:val="NormalWeb"/>
-      </w:pPr>
-      <w:r>
-        <w:rPr>
-          <w:rStyle w:val="Strong"/>
-        </w:rPr>
-        <w:t>Section 5 – Data Design</w:t>
-      </w:r>
-    </w:p>
-    <w:p>
-      <w:pPr>
-        <w:pStyle w:val="NormalWeb"/>
-      </w:pPr>
-      <w:r>
-        <w:t>Describe the data contained in databases and other shared structures between domains or within the scope of the overall project architecture</w:t>
-      </w:r>
-    </w:p>
-    <w:p>
-      <w:pPr>
-        <w:pStyle w:val="NormalWeb"/>
-      </w:pPr>
-      <w:r>
-        <w:rPr>
-          <w:rStyle w:val="Emphasis"/>
-        </w:rPr>
-        <w:t>5.1 Persistent/Static Data</w:t>
-      </w:r>
-    </w:p>
-    <w:p>
-      <w:pPr>
-        <w:pStyle w:val="NormalWeb"/>
-      </w:pPr>
-      <w:r>
-        <w:rPr>
-          <w:b/>
-          <w:bCs/>
-        </w:rPr>
-        <w:t>S3 JSON File</w:t>
-      </w:r>
-      <w:r>
-        <w:t xml:space="preserve">: A structured object where each key is a dog </w:t>
-      </w:r>
-      <w:proofErr w:type="gramStart"/>
-      <w:r>
-        <w:t>breed</w:t>
-      </w:r>
-      <w:proofErr w:type="gramEnd"/>
-      <w:r>
-        <w:t xml:space="preserve"> and each value is a corresponding bonus fact.</w:t>
-      </w:r>
-    </w:p>
-    <w:p>
-      <w:pPr>
-        <w:pStyle w:val="NormalWeb"/>
-      </w:pPr>
-      <w:r>
-        <w:t>Example:</w:t>
-      </w:r>
-    </w:p>
-    <w:p>
-      <w:pPr>
-        <w:pStyle w:val="NormalWeb"/>
-      </w:pPr>
-      <w:r>
-        <w:t>{</w:t>
-      </w:r>
-    </w:p>
-    <w:p>
-      <w:pPr>
-        <w:pStyle w:val="NormalWeb"/>
-      </w:pPr>
-      <w:r>
-        <w:t xml:space="preserve">  "Labrador Retriever": "Labradors are gentle and great with families.",</w:t>
-      </w:r>
-    </w:p>
-    <w:p>
-      <w:pPr>
-        <w:pStyle w:val="NormalWeb"/>
-      </w:pPr>
-      <w:r>
-        <w:t xml:space="preserve">  "German Shepherd": "They are loyal and often serve as police or service dogs.",</w:t>
-      </w:r>
-    </w:p>
-    <w:p>
-      <w:pPr>
-        <w:pStyle w:val="NormalWeb"/>
-      </w:pPr>
-      <w:r>
-        <w:t xml:space="preserve">  ...</w:t>
-      </w:r>
-    </w:p>
-    <w:p>
-      <w:pPr>
-        <w:pStyle w:val="NormalWeb"/>
-      </w:pPr>
-      <w:r>
-        <w:t>}</w:t>
-      </w:r>
-    </w:p>
-    <w:p>
-      <w:pPr>
-        <w:pStyle w:val="NormalWeb"/>
-      </w:pPr>
-    </w:p>
-    <w:p>
-      <w:pPr>
-        <w:pStyle w:val="NormalWeb"/>
-      </w:pPr>
-      <w:r>
-        <w:t>-</w:t>
-      </w:r>
-      <w:proofErr w:type="spellStart"/>
-      <w:r>
-        <w:rPr>
-          <w:b/>
-          <w:bCs/>
-        </w:rPr>
-        <w:t>Rekognition</w:t>
-      </w:r>
-      <w:proofErr w:type="spellEnd"/>
-      <w:r>
-        <w:rPr>
-          <w:b/>
-          <w:bCs/>
-        </w:rPr>
-        <w:t xml:space="preserve"> Response</w:t>
-      </w:r>
-      <w:r>
-        <w:t>: Parsed to collect only label names with confidence &gt; 50%.</w:t>
-      </w:r>
-    </w:p>
-    <w:p>
-      <w:pPr>
-        <w:pStyle w:val="NormalWeb"/>
-      </w:pPr>
-      <w:r>
-        <w:t>---</w:t>
-      </w:r>
-      <w:r>
-        <w:tab/>
-      </w:r>
-    </w:p>
-    <w:p>
-      <w:pPr>
-        <w:pStyle w:val="NormalWeb"/>
-      </w:pPr>
-      <w:r>
-        <w:rPr>
-          <w:rStyle w:val="Strong"/>
-        </w:rPr>
-        <w:t>Section 6 - User Interface Design</w:t>
-      </w:r>
-    </w:p>
-    <w:p>
-      <w:pPr>
-        <w:pStyle w:val="NormalWeb"/>
+      </w:pPr>
+      <w:r>
         <w:rPr>
           <w:rStyle w:val="Emphasis"/>
           <w:i w:val="0"/>
           <w:iCs w:val="0"/>
         </w:rPr>
-      </w:pPr>
-      <w:r>
+        <w:t xml:space="preserve">- Light blue background </w:t>
+      </w:r>
+    </w:p>
+    <w:p>
+      <w:pPr>
+        <w:pStyle w:val="NormalWeb"/>
         <w:rPr>
           <w:rStyle w:val="Emphasis"/>
           <w:i w:val="0"/>
           <w:iCs w:val="0"/>
         </w:rPr>
-        <w:t xml:space="preserve">- Light blue background </w:t>
-      </w:r>
-    </w:p>
-    <w:p>
-      <w:pPr>
-        <w:pStyle w:val="NormalWeb"/>
+      </w:pPr>
+      <w:r>
         <w:rPr>
           <w:rStyle w:val="Emphasis"/>
           <w:i w:val="0"/>
           <w:iCs w:val="0"/>
         </w:rPr>
-      </w:pPr>
-      <w:r>
-        <w:rPr>
-          <w:rStyle w:val="Emphasis"/>
-          <w:i w:val="0"/>
-          <w:iCs w:val="0"/>
-        </w:rPr>
-        <w:lastRenderedPageBreak/>
         <w:t>- White centered container with shadow and rounded edges</w:t>
       </w:r>
     </w:p>
@@ -1251,19 +823,7 @@
               <w:rPr>
                 <w:color w:val="1D1C1D"/>
               </w:rPr>
-              <w:t xml:space="preserve">Validate that the API accurately detects dog breeds and returns bonus </w:t>
-            </w:r>
-            <w:r>
-              <w:rPr>
-                <w:color w:val="1D1C1D"/>
-              </w:rPr>
-              <w:t>facts and</w:t>
-            </w:r>
-            <w:r>
-              <w:rPr>
-                <w:color w:val="1D1C1D"/>
-              </w:rPr>
-              <w:t xml:space="preserve"> ensure that the UI displays correct results under different inputs.</w:t>
+              <w:t>Validate that the API accurately detects dog breeds and returns bonus facts and ensure that the UI displays correct results under different inputs.</w:t>
             </w:r>
             <w:r>
               <w:rPr>
@@ -1395,16 +955,8 @@
               <w:rPr>
                 <w:color w:val="1D1C1D"/>
               </w:rPr>
-              <w:t xml:space="preserve">, </w:t>
-            </w:r>
-            <w:proofErr w:type="spellStart"/>
-            <w:r>
-              <w:rPr>
-                <w:color w:val="1D1C1D"/>
-              </w:rPr>
-              <w:t>Cloudwatch</w:t>
-            </w:r>
-            <w:proofErr w:type="spellEnd"/>
+              <w:t>, Cloudwatch</w:t>
+            </w:r>
             <w:r>
               <w:rPr>
                 <w:color w:val="1D1C1D"/>
@@ -1597,6 +1149,7 @@
                 <w:b/>
                 <w:bCs/>
               </w:rPr>
+              <w:lastRenderedPageBreak/>
               <w:t>Test Case</w:t>
             </w:r>
           </w:p>
@@ -1899,7 +1452,6 @@
               <w:pStyle w:val="NormalWeb"/>
             </w:pPr>
             <w:r>
-              <w:lastRenderedPageBreak/>
               <w:t>Unknown breed (not in JSON)</w:t>
             </w:r>
           </w:p>
@@ -1963,7 +1515,7 @@
       </w:pPr>
       <w:r>
         <w:pict w14:anchorId="2F664E55">
-          <v:rect id="_x0000_i1031" style="width:0;height:1.5pt" o:hralign="center" o:hrstd="t" o:hr="t" fillcolor="#a0a0a0" stroked="f"/>
+          <v:rect id="_x0000_i1025" style="width:0;height:1.5pt" o:hralign="center" o:hrstd="t" o:hr="t" fillcolor="#a0a0a0" stroked="f"/>
         </w:pict>
       </w:r>
     </w:p>
@@ -2326,7 +1878,31 @@
         <w:rPr>
           <w:rStyle w:val="Strong"/>
         </w:rPr>
-        <w:t>Section 8 - Monitoring</w:t>
+        <w:t xml:space="preserve">Section 8 </w:t>
+      </w:r>
+      <w:r>
+        <w:rPr>
+          <w:rStyle w:val="Strong"/>
+        </w:rPr>
+        <w:t>–</w:t>
+      </w:r>
+      <w:r>
+        <w:rPr>
+          <w:rStyle w:val="Strong"/>
+        </w:rPr>
+        <w:t xml:space="preserve"> </w:t>
+      </w:r>
+      <w:r>
+        <w:rPr>
+          <w:rStyle w:val="Strong"/>
+        </w:rPr>
+        <w:t xml:space="preserve">DevOps &amp; </w:t>
+      </w:r>
+      <w:r>
+        <w:rPr>
+          <w:rStyle w:val="Strong"/>
+        </w:rPr>
+        <w:t>Monitoring</w:t>
       </w:r>
     </w:p>
     <w:p>
@@ -2642,7 +2218,743 @@
       <w:pPr>
         <w:pStyle w:val="NormalWeb"/>
         <w:rPr>
+          <w:b/>
+          <w:bCs/>
           <w:color w:val="1D1C1D"/>
+        </w:rPr>
+      </w:pPr>
+      <w:r>
+        <w:rPr>
+          <w:b/>
+          <w:bCs/>
+          <w:color w:val="1D1C1D"/>
+        </w:rPr>
+        <w:t xml:space="preserve">CloudWatch </w:t>
+      </w:r>
+      <w:r>
+        <w:rPr>
+          <w:b/>
+          <w:bCs/>
+          <w:color w:val="1D1C1D"/>
+        </w:rPr>
+        <w:t>A</w:t>
+      </w:r>
+      <w:r>
+        <w:rPr>
+          <w:b/>
+          <w:bCs/>
+          <w:color w:val="1D1C1D"/>
+        </w:rPr>
+        <w:t>larms</w:t>
+      </w:r>
+      <w:r>
+        <w:rPr>
+          <w:b/>
+          <w:bCs/>
+          <w:color w:val="1D1C1D"/>
+        </w:rPr>
+        <w:t>:</w:t>
+      </w:r>
+    </w:p>
+    <w:p>
+      <w:pPr>
+        <w:pStyle w:val="NoSpacing"/>
+      </w:pPr>
+      <w:r>
+        <w:rPr>
+          <w:b/>
+          <w:bCs/>
+        </w:rPr>
+        <w:t xml:space="preserve"> </w:t>
+      </w:r>
+      <w:r>
+        <w:t>`DogBreedDetector-Error-Alarm` → triggers on errors</w:t>
+      </w:r>
+    </w:p>
+    <w:p>
+      <w:pPr>
+        <w:pStyle w:val="NoSpacing"/>
+      </w:pPr>
+      <w:r>
+        <w:t>`DogBreedDetector-Duration-Alarm` → triggers if function runs &gt;2000ms</w:t>
+      </w:r>
+    </w:p>
+    <w:p>
+      <w:pPr>
+        <w:pStyle w:val="NoSpacing"/>
+      </w:pPr>
+    </w:p>
+    <w:p>
+      <w:pPr>
+        <w:pStyle w:val="NoSpacing"/>
+      </w:pPr>
+    </w:p>
+    <w:p>
+      <w:pPr>
+        <w:pStyle w:val="NoSpacing"/>
+        <w:rPr>
+          <w:b/>
+          <w:bCs/>
+        </w:rPr>
+      </w:pPr>
+      <w:r>
+        <w:rPr>
+          <w:b/>
+          <w:bCs/>
+        </w:rPr>
+        <w:lastRenderedPageBreak/>
+        <w:t>Section 9 – File Structure</w:t>
+      </w:r>
+    </w:p>
+    <w:p>
+      <w:pPr>
+        <w:pStyle w:val="NoSpacing"/>
+        <w:rPr>
+          <w:b/>
+          <w:bCs/>
+        </w:rPr>
+      </w:pPr>
+    </w:p>
+    <w:p>
+      <w:pPr>
+        <w:pStyle w:val="NoSpacing"/>
+        <w:rPr>
+          <w:b/>
+          <w:bCs/>
+        </w:rPr>
+      </w:pPr>
+      <w:r>
+        <w:rPr>
+          <w:b/>
+          <w:bCs/>
+        </w:rPr>
+        <w:t>```</w:t>
+      </w:r>
+    </w:p>
+    <w:p>
+      <w:pPr>
+        <w:pStyle w:val="NoSpacing"/>
+        <w:rPr>
+          <w:b/>
+          <w:bCs/>
+        </w:rPr>
+      </w:pPr>
+    </w:p>
+    <w:p>
+      <w:pPr>
+        <w:pStyle w:val="NoSpacing"/>
+        <w:rPr>
+          <w:b/>
+          <w:bCs/>
+        </w:rPr>
+      </w:pPr>
+      <w:r>
+        <w:rPr>
+          <w:b/>
+          <w:bCs/>
+        </w:rPr>
+        <w:t>DogBreedDetector/</w:t>
+      </w:r>
+    </w:p>
+    <w:p>
+      <w:pPr>
+        <w:pStyle w:val="NoSpacing"/>
+        <w:rPr>
+          <w:b/>
+          <w:bCs/>
+        </w:rPr>
+      </w:pPr>
+      <w:r>
+        <w:rPr>
+          <w:b/>
+          <w:bCs/>
+        </w:rPr>
+        <w:t xml:space="preserve"> |</w:t>
+      </w:r>
+    </w:p>
+    <w:p>
+      <w:pPr>
+        <w:pStyle w:val="NoSpacing"/>
+        <w:rPr>
+          <w:b/>
+          <w:bCs/>
+        </w:rPr>
+      </w:pPr>
+      <w:r>
+        <w:rPr>
+          <w:b/>
+          <w:bCs/>
+        </w:rPr>
+        <w:t>├── frontend/</w:t>
+      </w:r>
+    </w:p>
+    <w:p>
+      <w:pPr>
+        <w:pStyle w:val="NoSpacing"/>
+        <w:rPr>
+          <w:b/>
+          <w:bCs/>
+        </w:rPr>
+      </w:pPr>
+      <w:r>
+        <w:rPr>
+          <w:b/>
+          <w:bCs/>
+        </w:rPr>
+        <w:t>│   └── index.html</w:t>
+      </w:r>
+    </w:p>
+    <w:p>
+      <w:pPr>
+        <w:pStyle w:val="NoSpacing"/>
+        <w:rPr>
+          <w:b/>
+          <w:bCs/>
+        </w:rPr>
+      </w:pPr>
+      <w:r>
+        <w:rPr>
+          <w:b/>
+          <w:bCs/>
+        </w:rPr>
+        <w:t xml:space="preserve"> |     </w:t>
+      </w:r>
+      <w:r>
+        <w:rPr>
+          <w:b/>
+          <w:bCs/>
+        </w:rPr>
+        <w:t>└── dog_breed_facts.json</w:t>
+      </w:r>
+    </w:p>
+    <w:p>
+      <w:pPr>
+        <w:pStyle w:val="NoSpacing"/>
+        <w:rPr>
+          <w:b/>
+          <w:bCs/>
+        </w:rPr>
+      </w:pPr>
+      <w:r>
+        <w:rPr>
+          <w:b/>
+          <w:bCs/>
+        </w:rPr>
+        <w:t xml:space="preserve"> |</w:t>
+      </w:r>
+    </w:p>
+    <w:p>
+      <w:pPr>
+        <w:pStyle w:val="NoSpacing"/>
+        <w:rPr>
+          <w:b/>
+          <w:bCs/>
+        </w:rPr>
+      </w:pPr>
+      <w:r>
+        <w:rPr>
+          <w:b/>
+          <w:bCs/>
+        </w:rPr>
+        <w:t>├── backend/</w:t>
+      </w:r>
+    </w:p>
+    <w:p>
+      <w:pPr>
+        <w:pStyle w:val="NoSpacing"/>
+        <w:rPr>
+          <w:b/>
+          <w:bCs/>
+        </w:rPr>
+      </w:pPr>
+      <w:r>
+        <w:rPr>
+          <w:b/>
+          <w:bCs/>
+        </w:rPr>
+        <w:t xml:space="preserve">│   └── </w:t>
+      </w:r>
+      <w:r>
+        <w:rPr>
+          <w:b/>
+          <w:bCs/>
+        </w:rPr>
+        <w:t>src/</w:t>
+      </w:r>
+    </w:p>
+    <w:p>
+      <w:pPr>
+        <w:pStyle w:val="NoSpacing"/>
+        <w:ind w:firstLine="720"/>
+        <w:rPr>
+          <w:b/>
+          <w:bCs/>
+        </w:rPr>
+      </w:pPr>
+      <w:r>
+        <w:rPr>
+          <w:b/>
+          <w:bCs/>
+        </w:rPr>
+        <w:t xml:space="preserve">   </w:t>
+      </w:r>
+      <w:r>
+        <w:rPr>
+          <w:b/>
+          <w:bCs/>
+        </w:rPr>
+        <w:t>└──</w:t>
+      </w:r>
+      <w:r>
+        <w:rPr>
+          <w:b/>
+          <w:bCs/>
+        </w:rPr>
+        <w:t>lambda_function.py</w:t>
+      </w:r>
+    </w:p>
+    <w:p>
+      <w:pPr>
+        <w:pStyle w:val="NoSpacing"/>
+        <w:rPr>
+          <w:b/>
+          <w:bCs/>
+        </w:rPr>
+      </w:pPr>
+      <w:r>
+        <w:rPr>
+          <w:b/>
+          <w:bCs/>
+        </w:rPr>
+        <w:t xml:space="preserve"> </w:t>
+      </w:r>
+      <w:r>
+        <w:rPr>
+          <w:b/>
+          <w:bCs/>
+        </w:rPr>
+        <w:t xml:space="preserve">| </w:t>
+      </w:r>
+      <w:r>
+        <w:rPr>
+          <w:b/>
+          <w:bCs/>
+        </w:rPr>
+        <w:t xml:space="preserve">  </w:t>
+      </w:r>
+      <w:r>
+        <w:rPr>
+          <w:b/>
+          <w:bCs/>
+        </w:rPr>
+        <w:t xml:space="preserve"> </w:t>
+      </w:r>
+      <w:r>
+        <w:rPr>
+          <w:b/>
+          <w:bCs/>
+        </w:rPr>
+        <w:t>└── monitoring/</w:t>
+      </w:r>
+    </w:p>
+    <w:p>
+      <w:pPr>
+        <w:pStyle w:val="NoSpacing"/>
+        <w:rPr>
+          <w:b/>
+          <w:bCs/>
+        </w:rPr>
+      </w:pPr>
+      <w:r>
+        <w:rPr>
+          <w:b/>
+          <w:bCs/>
+        </w:rPr>
+        <w:t>│        └── cloudwatch_alarms.txt</w:t>
+      </w:r>
+    </w:p>
+    <w:p>
+      <w:pPr>
+        <w:pStyle w:val="NoSpacing"/>
+        <w:rPr>
+          <w:b/>
+          <w:bCs/>
+        </w:rPr>
+      </w:pPr>
+      <w:r>
+        <w:rPr>
+          <w:b/>
+          <w:bCs/>
+        </w:rPr>
+        <w:t xml:space="preserve"> </w:t>
+      </w:r>
+      <w:r>
+        <w:rPr>
+          <w:b/>
+          <w:bCs/>
+        </w:rPr>
+        <w:t>|</w:t>
+      </w:r>
+      <w:r>
+        <w:rPr>
+          <w:b/>
+          <w:bCs/>
+        </w:rPr>
+        <w:t xml:space="preserve">    </w:t>
+      </w:r>
+      <w:r>
+        <w:rPr>
+          <w:b/>
+          <w:bCs/>
+        </w:rPr>
+        <w:t>└──</w:t>
+      </w:r>
+      <w:r>
+        <w:rPr>
+          <w:b/>
+          <w:bCs/>
+        </w:rPr>
+        <w:t>IAM_roles list</w:t>
+      </w:r>
+      <w:r>
+        <w:rPr>
+          <w:b/>
+          <w:bCs/>
+        </w:rPr>
+        <w:t>.png</w:t>
+      </w:r>
+    </w:p>
+    <w:p>
+      <w:pPr>
+        <w:pStyle w:val="NoSpacing"/>
+        <w:rPr>
+          <w:b/>
+          <w:bCs/>
+        </w:rPr>
+      </w:pPr>
+      <w:r>
+        <w:rPr>
+          <w:b/>
+          <w:bCs/>
+        </w:rPr>
+        <w:t xml:space="preserve"> </w:t>
+      </w:r>
+      <w:r>
+        <w:rPr>
+          <w:b/>
+          <w:bCs/>
+        </w:rPr>
+        <w:t>|</w:t>
+      </w:r>
+      <w:r>
+        <w:rPr>
+          <w:b/>
+          <w:bCs/>
+        </w:rPr>
+        <w:t xml:space="preserve">    </w:t>
+      </w:r>
+      <w:r>
+        <w:rPr>
+          <w:b/>
+          <w:bCs/>
+        </w:rPr>
+        <w:t>└──</w:t>
+      </w:r>
+      <w:r>
+        <w:rPr>
+          <w:b/>
+          <w:bCs/>
+        </w:rPr>
+        <w:t>api_backend_info.txt</w:t>
+      </w:r>
+      <w:r>
+        <w:rPr>
+          <w:b/>
+          <w:bCs/>
+        </w:rPr>
+        <w:t>.txt</w:t>
+      </w:r>
+    </w:p>
+    <w:p>
+      <w:pPr>
+        <w:pStyle w:val="NoSpacing"/>
+        <w:rPr>
+          <w:b/>
+          <w:bCs/>
+        </w:rPr>
+      </w:pPr>
+      <w:r>
+        <w:rPr>
+          <w:b/>
+          <w:bCs/>
+        </w:rPr>
+        <w:t xml:space="preserve"> </w:t>
+      </w:r>
+      <w:r>
+        <w:rPr>
+          <w:b/>
+          <w:bCs/>
+        </w:rPr>
+        <w:t>|</w:t>
+      </w:r>
+      <w:r>
+        <w:rPr>
+          <w:b/>
+          <w:bCs/>
+        </w:rPr>
+        <w:t xml:space="preserve">    </w:t>
+      </w:r>
+      <w:r>
+        <w:rPr>
+          <w:b/>
+          <w:bCs/>
+        </w:rPr>
+        <w:t>└──</w:t>
+      </w:r>
+      <w:r>
+        <w:rPr>
+          <w:b/>
+          <w:bCs/>
+        </w:rPr>
+        <w:t>template</w:t>
+      </w:r>
+      <w:r>
+        <w:rPr>
+          <w:b/>
+          <w:bCs/>
+        </w:rPr>
+        <w:t>.yml</w:t>
+      </w:r>
+    </w:p>
+    <w:p>
+      <w:pPr>
+        <w:pStyle w:val="NoSpacing"/>
+        <w:rPr>
+          <w:b/>
+          <w:bCs/>
+        </w:rPr>
+      </w:pPr>
+      <w:r>
+        <w:rPr>
+          <w:b/>
+          <w:bCs/>
+        </w:rPr>
+        <w:t xml:space="preserve"> |</w:t>
+      </w:r>
+    </w:p>
+    <w:p>
+      <w:pPr>
+        <w:pStyle w:val="NoSpacing"/>
+        <w:rPr>
+          <w:b/>
+          <w:bCs/>
+        </w:rPr>
+      </w:pPr>
+      <w:r>
+        <w:rPr>
+          <w:b/>
+          <w:bCs/>
+        </w:rPr>
+        <w:t xml:space="preserve">├── </w:t>
+      </w:r>
+      <w:r>
+        <w:rPr>
+          <w:b/>
+          <w:bCs/>
+        </w:rPr>
+        <w:t>_test images</w:t>
+      </w:r>
+      <w:r>
+        <w:rPr>
+          <w:b/>
+          <w:bCs/>
+        </w:rPr>
+        <w:t>/</w:t>
+      </w:r>
+    </w:p>
+    <w:p>
+      <w:pPr>
+        <w:pStyle w:val="NoSpacing"/>
+        <w:rPr>
+          <w:b/>
+          <w:bCs/>
+        </w:rPr>
+      </w:pPr>
+      <w:r>
+        <w:rPr>
+          <w:b/>
+          <w:bCs/>
+        </w:rPr>
+        <w:t xml:space="preserve">│   └── </w:t>
+      </w:r>
+      <w:r>
+        <w:rPr>
+          <w:b/>
+          <w:bCs/>
+        </w:rPr>
+        <w:t>bullpuppy.jpg</w:t>
+      </w:r>
+    </w:p>
+    <w:p>
+      <w:pPr>
+        <w:pStyle w:val="NoSpacing"/>
+        <w:rPr>
+          <w:b/>
+          <w:bCs/>
+        </w:rPr>
+      </w:pPr>
+      <w:r>
+        <w:rPr>
+          <w:b/>
+          <w:bCs/>
+        </w:rPr>
+        <w:t xml:space="preserve"> |    </w:t>
+      </w:r>
+      <w:r>
+        <w:rPr>
+          <w:b/>
+          <w:bCs/>
+        </w:rPr>
+        <w:t xml:space="preserve">└── </w:t>
+      </w:r>
+      <w:r>
+        <w:rPr>
+          <w:b/>
+          <w:bCs/>
+        </w:rPr>
+        <w:t>bulldog mix.jpg</w:t>
+      </w:r>
+    </w:p>
+    <w:p>
+      <w:pPr>
+        <w:pStyle w:val="NoSpacing"/>
+        <w:rPr>
+          <w:b/>
+          <w:bCs/>
+        </w:rPr>
+      </w:pPr>
+      <w:r>
+        <w:rPr>
+          <w:b/>
+          <w:bCs/>
+        </w:rPr>
+        <w:t xml:space="preserve"> |    </w:t>
+      </w:r>
+      <w:r>
+        <w:rPr>
+          <w:b/>
+          <w:bCs/>
+        </w:rPr>
+        <w:t xml:space="preserve">└── </w:t>
+      </w:r>
+      <w:r>
+        <w:rPr>
+          <w:b/>
+          <w:bCs/>
+        </w:rPr>
+        <w:t>germanHusky.jpg</w:t>
+      </w:r>
+    </w:p>
+    <w:p>
+      <w:pPr>
+        <w:pStyle w:val="NoSpacing"/>
+        <w:rPr>
+          <w:b/>
+          <w:bCs/>
+        </w:rPr>
+      </w:pPr>
+      <w:r>
+        <w:rPr>
+          <w:b/>
+          <w:bCs/>
+        </w:rPr>
+        <w:t xml:space="preserve"> |    </w:t>
+      </w:r>
+      <w:r>
+        <w:rPr>
+          <w:b/>
+          <w:bCs/>
+        </w:rPr>
+        <w:t xml:space="preserve">└── </w:t>
+      </w:r>
+      <w:r>
+        <w:rPr>
+          <w:b/>
+          <w:bCs/>
+        </w:rPr>
+        <w:t>Appy_beanie.jpg</w:t>
+      </w:r>
+    </w:p>
+    <w:p>
+      <w:pPr>
+        <w:pStyle w:val="NoSpacing"/>
+        <w:rPr>
+          <w:b/>
+          <w:bCs/>
+        </w:rPr>
+      </w:pPr>
+      <w:r>
+        <w:rPr>
+          <w:b/>
+          <w:bCs/>
+        </w:rPr>
+        <w:t>└──</w:t>
+      </w:r>
+      <w:r>
+        <w:rPr>
+          <w:b/>
+          <w:bCs/>
+        </w:rPr>
+        <w:t>Dog_Breed_Detector project details.docx</w:t>
+      </w:r>
+    </w:p>
+    <w:p>
+      <w:pPr>
+        <w:pStyle w:val="NoSpacing"/>
+        <w:rPr>
+          <w:b/>
+          <w:bCs/>
+        </w:rPr>
+      </w:pPr>
+      <w:r>
+        <w:rPr>
+          <w:b/>
+          <w:bCs/>
+        </w:rPr>
+        <w:t xml:space="preserve"> |</w:t>
+      </w:r>
+    </w:p>
+    <w:p>
+      <w:pPr>
+        <w:pStyle w:val="NoSpacing"/>
+        <w:rPr>
+          <w:b/>
+          <w:bCs/>
+        </w:rPr>
+      </w:pPr>
+      <w:r>
+        <w:rPr>
+          <w:b/>
+          <w:bCs/>
+        </w:rPr>
+        <w:t>└──2110_Read_Only_Account_credentials.csv</w:t>
+      </w:r>
+    </w:p>
+    <w:p>
+      <w:pPr>
+        <w:pStyle w:val="NoSpacing"/>
+        <w:rPr>
+          <w:b/>
+          <w:bCs/>
+        </w:rPr>
+      </w:pPr>
+    </w:p>
+    <w:p>
+      <w:pPr>
+        <w:pStyle w:val="NoSpacing"/>
+        <w:rPr>
+          <w:b/>
+          <w:bCs/>
         </w:rPr>
       </w:pPr>
     </w:p>
@@ -2657,7 +2969,7 @@
 </file>
 
 <file path=word/numbering.xml><?xml version="1.0" encoding="utf-8"?>
-<w:numbering xmlns:wpc="http://schemas.microsoft.com/office/word/2010/wordprocessingCanvas" xmlns:cx="http://schemas.microsoft.com/office/drawing/2014/chartex" xmlns:cx1="http://schemas.microsoft.com/office/drawing/2015/9/8/chartex" xmlns:cx2="http://schemas.microsoft.com/office/drawing/2015/10/21/chartex" xmlns:cx3="http://schemas.microsoft.com/office/drawing/2016/5/9/chartex" xmlns:cx4="http://schemas.microsoft.com/office/drawing/2016/5/10/chartex" xmlns:cx5="http://schemas.microsoft.com/office/drawing/2016/5/11/chartex" xmlns:cx6="http://schemas.microsoft.com/office/drawing/2016/5/12/chartex" xmlns:cx7="http://schemas.microsoft.com/office/drawing/2016/5/13/chartex" xmlns:cx8="http://schemas.microsoft.com/office/drawing/2016/5/14/chartex" xmlns:mc="http://schemas.openxmlformats.org/markup-compatibility/2006" xmlns:aink="http://schemas.microsoft.com/office/drawing/2016/ink" xmlns:am3d="http://schemas.microsoft.com/office/drawing/2017/model3d" xmlns:o="urn:schemas-microsoft-com:office:office" xmlns:oel="http://schemas.microsoft.com/office/2019/extlst" xmlns:r="http://schemas.openxmlformats.org/officeDocument/2006/relationships" xmlns:m="http://schemas.openxmlformats.org/officeDocument/2006/math" xmlns:v="urn:schemas-microsoft-com:vml" xmlns:wp14="http://schemas.microsoft.com/office/word/2010/wordprocessingDrawing" xmlns:wp="http://schemas.openxmlformats.org/drawingml/2006/wordprocessingDrawing" xmlns:w10="urn:schemas-microsoft-com:office:word" xmlns:w="http://schemas.openxmlformats.org/wordprocessingml/2006/main" xmlns:w14="http://schemas.microsoft.com/office/word/2010/wordml" xmlns:w15="http://schemas.microsoft.com/office/word/2012/wordml" xmlns:w16cex="http://schemas.microsoft.com/office/word/2018/wordml/cex" xmlns:w16cid="http://schemas.microsoft.com/office/word/2016/wordml/cid" xmlns:w16="http://schemas.microsoft.com/office/word/2018/wordml" xmlns:w16sdtdh="http://schemas.microsoft.com/office/word/2020/wordml/sdtdatahash" xmlns:w16se="http://schemas.microsoft.com/office/word/2015/wordml/symex" xmlns:wpg="http://schemas.microsoft.com/office/word/2010/wordprocessingGroup" xmlns:wpi="http://schemas.microsoft.com/office/word/2010/wordprocessingInk" xmlns:wne="http://schemas.microsoft.com/office/word/2006/wordml" xmlns:wps="http://schemas.microsoft.com/office/word/2010/wordprocessingShape" mc:Ignorable="w14 w15 w16se w16cid w16 w16cex w16sdtdh wp14">
+<w:numbering xmlns:wpc="http://schemas.microsoft.com/office/word/2010/wordprocessingCanvas" xmlns:cx="http://schemas.microsoft.com/office/drawing/2014/chartex" xmlns:cx1="http://schemas.microsoft.com/office/drawing/2015/9/8/chartex" xmlns:cx2="http://schemas.microsoft.com/office/drawing/2015/10/21/chartex" xmlns:cx3="http://schemas.microsoft.com/office/drawing/2016/5/9/chartex" xmlns:cx4="http://schemas.microsoft.com/office/drawing/2016/5/10/chartex" xmlns:cx5="http://schemas.microsoft.com/office/drawing/2016/5/11/chartex" xmlns:cx6="http://schemas.microsoft.com/office/drawing/2016/5/12/chartex" xmlns:cx7="http://schemas.microsoft.com/office/drawing/2016/5/13/chartex" xmlns:cx8="http://schemas.microsoft.com/office/drawing/2016/5/14/chartex" xmlns:mc="http://schemas.openxmlformats.org/markup-compatibility/2006" xmlns:aink="http://schemas.microsoft.com/office/drawing/2016/ink" xmlns:am3d="http://schemas.microsoft.com/office/drawing/2017/model3d" xmlns:o="urn:schemas-microsoft-com:office:office" xmlns:oel="http://schemas.microsoft.com/office/2019/extlst" xmlns:r="http://schemas.openxmlformats.org/officeDocument/2006/relationships" xmlns:m="http://schemas.openxmlformats.org/officeDocument/2006/math" xmlns:v="urn:schemas-microsoft-com:vml" xmlns:wp14="http://schemas.microsoft.com/office/word/2010/wordprocessingDrawing" xmlns:wp="http://schemas.openxmlformats.org/drawingml/2006/wordprocessingDrawing" xmlns:w10="urn:schemas-microsoft-com:office:word" xmlns:w="http://schemas.openxmlformats.org/wordprocessingml/2006/main" xmlns:w14="http://schemas.microsoft.com/office/word/2010/wordml" xmlns:w15="http://schemas.microsoft.com/office/word/2012/wordml" xmlns:w16cex="http://schemas.microsoft.com/office/word/2018/wordml/cex" xmlns:w16cid="http://schemas.microsoft.com/office/word/2016/wordml/cid" xmlns:w16="http://schemas.microsoft.com/office/word/2018/wordml" xmlns:w16du="http://schemas.microsoft.com/office/word/2023/wordml/word16du" xmlns:w16sdtdh="http://schemas.microsoft.com/office/word/2020/wordml/sdtdatahash" xmlns:w16sdtfl="http://schemas.microsoft.com/office/word/2024/wordml/sdtformatlock" xmlns:w16se="http://schemas.microsoft.com/office/word/2015/wordml/symex" xmlns:wpg="http://schemas.microsoft.com/office/word/2010/wordprocessingGroup" xmlns:wpi="http://schemas.microsoft.com/office/word/2010/wordprocessingInk" xmlns:wne="http://schemas.microsoft.com/office/word/2006/wordml" xmlns:wps="http://schemas.microsoft.com/office/word/2010/wordprocessingShape" mc:Ignorable="w14 w15 w16se w16cid w16 w16cex w16sdtdh w16sdtfl w16du wp14">
   <w:abstractNum w:abstractNumId="0" w15:restartNumberingAfterBreak="0">
     <w:nsid w:val="253F2406"/>
     <w:multiLevelType w:val="multilevel"/>
@@ -4030,7 +4342,7 @@
 </file>
 
 <file path=word/styles.xml><?xml version="1.0" encoding="utf-8"?>
-<w:styles xmlns:mc="http://schemas.openxmlformats.org/markup-compatibility/2006" xmlns:r="http://schemas.openxmlformats.org/officeDocument/2006/relationships" xmlns:w="http://schemas.openxmlformats.org/wordprocessingml/2006/main" xmlns:w14="http://schemas.microsoft.com/office/word/2010/wordml" xmlns:w15="http://schemas.microsoft.com/office/word/2012/wordml" xmlns:w16cex="http://schemas.microsoft.com/office/word/2018/wordml/cex" xmlns:w16cid="http://schemas.microsoft.com/office/word/2016/wordml/cid" xmlns:w16="http://schemas.microsoft.com/office/word/2018/wordml" xmlns:w16sdtdh="http://schemas.microsoft.com/office/word/2020/wordml/sdtdatahash" xmlns:w16se="http://schemas.microsoft.com/office/word/2015/wordml/symex" mc:Ignorable="w14 w15 w16se w16cid w16 w16cex w16sdtdh">
+<w:styles xmlns:mc="http://schemas.openxmlformats.org/markup-compatibility/2006" xmlns:r="http://schemas.openxmlformats.org/officeDocument/2006/relationships" xmlns:w="http://schemas.openxmlformats.org/wordprocessingml/2006/main" xmlns:w14="http://schemas.microsoft.com/office/word/2010/wordml" xmlns:w15="http://schemas.microsoft.com/office/word/2012/wordml" xmlns:w16cex="http://schemas.microsoft.com/office/word/2018/wordml/cex" xmlns:w16cid="http://schemas.microsoft.com/office/word/2016/wordml/cid" xmlns:w16="http://schemas.microsoft.com/office/word/2018/wordml" xmlns:w16du="http://schemas.microsoft.com/office/word/2023/wordml/word16du" xmlns:w16sdtdh="http://schemas.microsoft.com/office/word/2020/wordml/sdtdatahash" xmlns:w16sdtfl="http://schemas.microsoft.com/office/word/2024/wordml/sdtformatlock" xmlns:w16se="http://schemas.microsoft.com/office/word/2015/wordml/symex" mc:Ignorable="w14 w15 w16se w16cid w16 w16cex w16sdtdh w16sdtfl w16du">
   <w:docDefaults>
     <w:rPrDefault>
       <w:rPr>
@@ -4482,6 +4794,7 @@
   <w:style w:type="character" w:default="1" w:styleId="DefaultParagraphFont">
     <w:name w:val="Default Paragraph Font"/>
     <w:uiPriority w:val="1"/>
+    <w:semiHidden/>
     <w:unhideWhenUsed/>
   </w:style>
   <w:style w:type="table" w:default="1" w:styleId="TableNormal">
@@ -4599,6 +4912,17 @@
     <w:rPr>
       <w:color w:val="800080"/>
       <w:u w:val="single"/>
+    </w:rPr>
+  </w:style>
+  <w:style w:type="paragraph" w:styleId="NoSpacing">
+    <w:name w:val="No Spacing"/>
+    <w:uiPriority w:val="1"/>
+    <w:qFormat/>
+    <w:rsid w:val="00A66A7D"/>
+    <w:rPr>
+      <w:rFonts w:eastAsiaTheme="minorEastAsia"/>
+      <w:sz w:val="24"/>
+      <w:szCs w:val="24"/>
     </w:rPr>
   </w:style>
 </w:styles>

</xml_diff>